<commit_message>
Finished first draft of command set for firmware
</commit_message>
<xml_diff>
--- a/HID_command_set.docx
+++ b/HID_command_set.docx
@@ -9,11 +9,11 @@
         <w:tblLook w:val="04A0" w:firstRow="1" w:lastRow="0" w:firstColumn="1" w:lastColumn="0" w:noHBand="0" w:noVBand="1"/>
       </w:tblPr>
       <w:tblGrid>
-        <w:gridCol w:w="1650"/>
+        <w:gridCol w:w="1739"/>
         <w:gridCol w:w="760"/>
-        <w:gridCol w:w="2805"/>
-        <w:gridCol w:w="1135"/>
-        <w:gridCol w:w="6785"/>
+        <w:gridCol w:w="2785"/>
+        <w:gridCol w:w="1134"/>
+        <w:gridCol w:w="6717"/>
       </w:tblGrid>
       <w:tr>
         <w:trPr>
@@ -4492,64 +4492,4359 @@
                 <w:szCs w:val="20"/>
               </w:rPr>
             </w:pPr>
+            <w:r>
+              <w:rPr>
+                <w:sz w:val="20"/>
+                <w:szCs w:val="20"/>
+              </w:rPr>
+              <w:t>Fire ON</w:t>
+            </w:r>
+          </w:p>
+        </w:tc>
+        <w:tc>
+          <w:tcPr>
+            <w:tcW w:w="760" w:type="dxa"/>
+          </w:tcPr>
+          <w:p>
+            <w:pPr>
+              <w:cnfStyle w:val="000000000000" w:firstRow="0" w:lastRow="0" w:firstColumn="0" w:lastColumn="0" w:oddVBand="0" w:evenVBand="0" w:oddHBand="0" w:evenHBand="0" w:firstRowFirstColumn="0" w:firstRowLastColumn="0" w:lastRowFirstColumn="0" w:lastRowLastColumn="0"/>
+              <w:rPr>
+                <w:sz w:val="20"/>
+                <w:szCs w:val="20"/>
+              </w:rPr>
+            </w:pPr>
+            <w:r>
+              <w:rPr>
+                <w:sz w:val="20"/>
+                <w:szCs w:val="20"/>
+              </w:rPr>
+              <w:t>0x50</w:t>
+            </w:r>
+          </w:p>
+        </w:tc>
+        <w:tc>
+          <w:tcPr>
+            <w:tcW w:w="2805" w:type="dxa"/>
+          </w:tcPr>
+          <w:p>
+            <w:pPr>
+              <w:cnfStyle w:val="000000000000" w:firstRow="0" w:lastRow="0" w:firstColumn="0" w:lastColumn="0" w:oddVBand="0" w:evenVBand="0" w:oddHBand="0" w:evenHBand="0" w:firstRowFirstColumn="0" w:firstRowLastColumn="0" w:lastRowFirstColumn="0" w:lastRowLastColumn="0"/>
+              <w:rPr>
+                <w:sz w:val="20"/>
+                <w:szCs w:val="20"/>
+              </w:rPr>
+            </w:pPr>
+            <w:r>
+              <w:rPr>
+                <w:sz w:val="20"/>
+                <w:szCs w:val="20"/>
+              </w:rPr>
+              <w:t>None</w:t>
+            </w:r>
+          </w:p>
+        </w:tc>
+        <w:tc>
+          <w:tcPr>
+            <w:tcW w:w="1135" w:type="dxa"/>
+          </w:tcPr>
+          <w:p>
+            <w:pPr>
+              <w:cnfStyle w:val="000000000000" w:firstRow="0" w:lastRow="0" w:firstColumn="0" w:lastColumn="0" w:oddVBand="0" w:evenVBand="0" w:oddHBand="0" w:evenHBand="0" w:firstRowFirstColumn="0" w:firstRowLastColumn="0" w:lastRowFirstColumn="0" w:lastRowLastColumn="0"/>
+              <w:rPr>
+                <w:sz w:val="20"/>
+                <w:szCs w:val="20"/>
+              </w:rPr>
+            </w:pPr>
+            <w:r>
+              <w:rPr>
+                <w:sz w:val="20"/>
+                <w:szCs w:val="20"/>
+              </w:rPr>
+              <w:t>0x50</w:t>
+            </w:r>
+          </w:p>
+        </w:tc>
+        <w:tc>
+          <w:tcPr>
+            <w:tcW w:w="6785" w:type="dxa"/>
+          </w:tcPr>
+          <w:p>
+            <w:pPr>
+              <w:cnfStyle w:val="000000000000" w:firstRow="0" w:lastRow="0" w:firstColumn="0" w:lastColumn="0" w:oddVBand="0" w:evenVBand="0" w:oddHBand="0" w:evenHBand="0" w:firstRowFirstColumn="0" w:firstRowLastColumn="0" w:lastRowFirstColumn="0" w:lastRowLastColumn="0"/>
+              <w:rPr>
+                <w:sz w:val="20"/>
+                <w:szCs w:val="20"/>
+              </w:rPr>
+            </w:pPr>
+            <w:r>
+              <w:rPr>
+                <w:sz w:val="20"/>
+                <w:szCs w:val="20"/>
+              </w:rPr>
+              <w:t>Enables the camera fire interrupt for excitation shuttering</w:t>
+            </w:r>
+          </w:p>
+        </w:tc>
+      </w:tr>
+      <w:tr>
+        <w:trPr>
+          <w:cnfStyle w:val="000000100000" w:firstRow="0" w:lastRow="0" w:firstColumn="0" w:lastColumn="0" w:oddVBand="0" w:evenVBand="0" w:oddHBand="1" w:evenHBand="0" w:firstRowFirstColumn="0" w:firstRowLastColumn="0" w:lastRowFirstColumn="0" w:lastRowLastColumn="0"/>
+          <w:trHeight w:val="271"/>
+        </w:trPr>
+        <w:tc>
+          <w:tcPr>
+            <w:cnfStyle w:val="001000000000" w:firstRow="0" w:lastRow="0" w:firstColumn="1" w:lastColumn="0" w:oddVBand="0" w:evenVBand="0" w:oddHBand="0" w:evenHBand="0" w:firstRowFirstColumn="0" w:firstRowLastColumn="0" w:lastRowFirstColumn="0" w:lastRowLastColumn="0"/>
+            <w:tcW w:w="1650" w:type="dxa"/>
+          </w:tcPr>
+          <w:p>
+            <w:pPr>
+              <w:rPr>
+                <w:sz w:val="20"/>
+                <w:szCs w:val="20"/>
+              </w:rPr>
+            </w:pPr>
+            <w:r>
+              <w:rPr>
+                <w:sz w:val="20"/>
+                <w:szCs w:val="20"/>
+              </w:rPr>
+              <w:t>Fire OFF</w:t>
+            </w:r>
+          </w:p>
+        </w:tc>
+        <w:tc>
+          <w:tcPr>
+            <w:tcW w:w="760" w:type="dxa"/>
+          </w:tcPr>
+          <w:p>
+            <w:pPr>
+              <w:cnfStyle w:val="000000100000" w:firstRow="0" w:lastRow="0" w:firstColumn="0" w:lastColumn="0" w:oddVBand="0" w:evenVBand="0" w:oddHBand="1" w:evenHBand="0" w:firstRowFirstColumn="0" w:firstRowLastColumn="0" w:lastRowFirstColumn="0" w:lastRowLastColumn="0"/>
+              <w:rPr>
+                <w:sz w:val="20"/>
+                <w:szCs w:val="20"/>
+              </w:rPr>
+            </w:pPr>
+            <w:r>
+              <w:rPr>
+                <w:sz w:val="20"/>
+                <w:szCs w:val="20"/>
+              </w:rPr>
+              <w:t>0x51</w:t>
+            </w:r>
+          </w:p>
+        </w:tc>
+        <w:tc>
+          <w:tcPr>
+            <w:tcW w:w="2805" w:type="dxa"/>
+          </w:tcPr>
+          <w:p>
+            <w:pPr>
+              <w:cnfStyle w:val="000000100000" w:firstRow="0" w:lastRow="0" w:firstColumn="0" w:lastColumn="0" w:oddVBand="0" w:evenVBand="0" w:oddHBand="1" w:evenHBand="0" w:firstRowFirstColumn="0" w:firstRowLastColumn="0" w:lastRowFirstColumn="0" w:lastRowLastColumn="0"/>
+              <w:rPr>
+                <w:sz w:val="20"/>
+                <w:szCs w:val="20"/>
+              </w:rPr>
+            </w:pPr>
+            <w:r>
+              <w:rPr>
+                <w:sz w:val="20"/>
+                <w:szCs w:val="20"/>
+              </w:rPr>
+              <w:t>None</w:t>
+            </w:r>
+          </w:p>
+        </w:tc>
+        <w:tc>
+          <w:tcPr>
+            <w:tcW w:w="1135" w:type="dxa"/>
+          </w:tcPr>
+          <w:p>
+            <w:pPr>
+              <w:cnfStyle w:val="000000100000" w:firstRow="0" w:lastRow="0" w:firstColumn="0" w:lastColumn="0" w:oddVBand="0" w:evenVBand="0" w:oddHBand="1" w:evenHBand="0" w:firstRowFirstColumn="0" w:firstRowLastColumn="0" w:lastRowFirstColumn="0" w:lastRowLastColumn="0"/>
+              <w:rPr>
+                <w:sz w:val="20"/>
+                <w:szCs w:val="20"/>
+              </w:rPr>
+            </w:pPr>
+            <w:r>
+              <w:rPr>
+                <w:sz w:val="20"/>
+                <w:szCs w:val="20"/>
+              </w:rPr>
+              <w:t>0x51</w:t>
+            </w:r>
+          </w:p>
+        </w:tc>
+        <w:tc>
+          <w:tcPr>
+            <w:tcW w:w="6785" w:type="dxa"/>
+          </w:tcPr>
+          <w:p>
+            <w:pPr>
+              <w:cnfStyle w:val="000000100000" w:firstRow="0" w:lastRow="0" w:firstColumn="0" w:lastColumn="0" w:oddVBand="0" w:evenVBand="0" w:oddHBand="1" w:evenHBand="0" w:firstRowFirstColumn="0" w:firstRowLastColumn="0" w:lastRowFirstColumn="0" w:lastRowLastColumn="0"/>
+              <w:rPr>
+                <w:sz w:val="20"/>
+                <w:szCs w:val="20"/>
+              </w:rPr>
+            </w:pPr>
+            <w:r>
+              <w:rPr>
+                <w:sz w:val="20"/>
+                <w:szCs w:val="20"/>
+              </w:rPr>
+              <w:t>Disables the camera fire interrupt</w:t>
+            </w:r>
+          </w:p>
+        </w:tc>
+      </w:tr>
+      <w:tr>
+        <w:trPr>
+          <w:trHeight w:val="271"/>
+        </w:trPr>
+        <w:tc>
+          <w:tcPr>
+            <w:cnfStyle w:val="001000000000" w:firstRow="0" w:lastRow="0" w:firstColumn="1" w:lastColumn="0" w:oddVBand="0" w:evenVBand="0" w:oddHBand="0" w:evenHBand="0" w:firstRowFirstColumn="0" w:firstRowLastColumn="0" w:lastRowFirstColumn="0" w:lastRowLastColumn="0"/>
+            <w:tcW w:w="1650" w:type="dxa"/>
+          </w:tcPr>
+          <w:p>
+            <w:pPr>
+              <w:rPr>
+                <w:sz w:val="20"/>
+                <w:szCs w:val="20"/>
+              </w:rPr>
+            </w:pPr>
+            <w:r>
+              <w:rPr>
+                <w:sz w:val="20"/>
+                <w:szCs w:val="20"/>
+              </w:rPr>
+              <w:t>Software trigger</w:t>
+            </w:r>
+          </w:p>
+        </w:tc>
+        <w:tc>
+          <w:tcPr>
+            <w:tcW w:w="760" w:type="dxa"/>
+          </w:tcPr>
+          <w:p>
+            <w:pPr>
+              <w:cnfStyle w:val="000000000000" w:firstRow="0" w:lastRow="0" w:firstColumn="0" w:lastColumn="0" w:oddVBand="0" w:evenVBand="0" w:oddHBand="0" w:evenHBand="0" w:firstRowFirstColumn="0" w:firstRowLastColumn="0" w:lastRowFirstColumn="0" w:lastRowLastColumn="0"/>
+              <w:rPr>
+                <w:sz w:val="20"/>
+                <w:szCs w:val="20"/>
+              </w:rPr>
+            </w:pPr>
+            <w:r>
+              <w:rPr>
+                <w:sz w:val="20"/>
+                <w:szCs w:val="20"/>
+              </w:rPr>
+              <w:t>0x5F</w:t>
+            </w:r>
+          </w:p>
+        </w:tc>
+        <w:tc>
+          <w:tcPr>
+            <w:tcW w:w="2805" w:type="dxa"/>
+          </w:tcPr>
+          <w:p>
+            <w:pPr>
+              <w:cnfStyle w:val="000000000000" w:firstRow="0" w:lastRow="0" w:firstColumn="0" w:lastColumn="0" w:oddVBand="0" w:evenVBand="0" w:oddHBand="0" w:evenHBand="0" w:firstRowFirstColumn="0" w:firstRowLastColumn="0" w:lastRowFirstColumn="0" w:lastRowLastColumn="0"/>
+              <w:rPr>
+                <w:sz w:val="20"/>
+                <w:szCs w:val="20"/>
+              </w:rPr>
+            </w:pPr>
+            <w:r>
+              <w:rPr>
+                <w:sz w:val="20"/>
+                <w:szCs w:val="20"/>
+              </w:rPr>
+              <w:t>Trigger length (0-65535)</w:t>
+            </w:r>
+          </w:p>
+        </w:tc>
+        <w:tc>
+          <w:tcPr>
+            <w:tcW w:w="1135" w:type="dxa"/>
+          </w:tcPr>
+          <w:p>
+            <w:pPr>
+              <w:cnfStyle w:val="000000000000" w:firstRow="0" w:lastRow="0" w:firstColumn="0" w:lastColumn="0" w:oddVBand="0" w:evenVBand="0" w:oddHBand="0" w:evenHBand="0" w:firstRowFirstColumn="0" w:firstRowLastColumn="0" w:lastRowFirstColumn="0" w:lastRowLastColumn="0"/>
+              <w:rPr>
+                <w:sz w:val="20"/>
+                <w:szCs w:val="20"/>
+              </w:rPr>
+            </w:pPr>
+            <w:r>
+              <w:rPr>
+                <w:sz w:val="20"/>
+                <w:szCs w:val="20"/>
+              </w:rPr>
+              <w:t>0x5F</w:t>
+            </w:r>
+          </w:p>
+        </w:tc>
+        <w:tc>
+          <w:tcPr>
+            <w:tcW w:w="6785" w:type="dxa"/>
+          </w:tcPr>
+          <w:p>
+            <w:pPr>
+              <w:cnfStyle w:val="000000000000" w:firstRow="0" w:lastRow="0" w:firstColumn="0" w:lastColumn="0" w:oddVBand="0" w:evenVBand="0" w:oddHBand="0" w:evenHBand="0" w:firstRowFirstColumn="0" w:firstRowLastColumn="0" w:lastRowFirstColumn="0" w:lastRowLastColumn="0"/>
+              <w:rPr>
+                <w:sz w:val="20"/>
+                <w:szCs w:val="20"/>
+              </w:rPr>
+            </w:pPr>
+            <w:r>
+              <w:rPr>
+                <w:sz w:val="20"/>
+                <w:szCs w:val="20"/>
+              </w:rPr>
+              <w:t>Simulates a single, trigger pulse.  Duration of the pulse can be calculated as 0.25 * (0xFFFF – value).</w:t>
+            </w:r>
+          </w:p>
+        </w:tc>
+      </w:tr>
+      <w:tr>
+        <w:trPr>
+          <w:cnfStyle w:val="000000100000" w:firstRow="0" w:lastRow="0" w:firstColumn="0" w:lastColumn="0" w:oddVBand="0" w:evenVBand="0" w:oddHBand="1" w:evenHBand="0" w:firstRowFirstColumn="0" w:firstRowLastColumn="0" w:lastRowFirstColumn="0" w:lastRowLastColumn="0"/>
+          <w:trHeight w:val="271"/>
+        </w:trPr>
+        <w:tc>
+          <w:tcPr>
+            <w:cnfStyle w:val="001000000000" w:firstRow="0" w:lastRow="0" w:firstColumn="1" w:lastColumn="0" w:oddVBand="0" w:evenVBand="0" w:oddHBand="0" w:evenHBand="0" w:firstRowFirstColumn="0" w:firstRowLastColumn="0" w:lastRowFirstColumn="0" w:lastRowLastColumn="0"/>
+            <w:tcW w:w="1650" w:type="dxa"/>
+          </w:tcPr>
+          <w:p>
+            <w:pPr>
+              <w:rPr>
+                <w:sz w:val="20"/>
+                <w:szCs w:val="20"/>
+              </w:rPr>
+            </w:pPr>
+            <w:r>
+              <w:rPr>
+                <w:sz w:val="20"/>
+                <w:szCs w:val="20"/>
+              </w:rPr>
+              <w:t xml:space="preserve">Get </w:t>
+            </w:r>
+            <w:r>
+              <w:rPr>
+                <w:sz w:val="20"/>
+                <w:szCs w:val="20"/>
+              </w:rPr>
+              <w:t>s</w:t>
+            </w:r>
+            <w:r>
+              <w:rPr>
+                <w:sz w:val="20"/>
+                <w:szCs w:val="20"/>
+              </w:rPr>
+              <w:t>equence</w:t>
+            </w:r>
+          </w:p>
+        </w:tc>
+        <w:tc>
+          <w:tcPr>
+            <w:tcW w:w="760" w:type="dxa"/>
+          </w:tcPr>
+          <w:p>
+            <w:pPr>
+              <w:cnfStyle w:val="000000100000" w:firstRow="0" w:lastRow="0" w:firstColumn="0" w:lastColumn="0" w:oddVBand="0" w:evenVBand="0" w:oddHBand="1" w:evenHBand="0" w:firstRowFirstColumn="0" w:firstRowLastColumn="0" w:lastRowFirstColumn="0" w:lastRowLastColumn="0"/>
+              <w:rPr>
+                <w:sz w:val="20"/>
+                <w:szCs w:val="20"/>
+              </w:rPr>
+            </w:pPr>
+            <w:r>
+              <w:rPr>
+                <w:sz w:val="20"/>
+                <w:szCs w:val="20"/>
+              </w:rPr>
+              <w:t>0x80</w:t>
+            </w:r>
+          </w:p>
+        </w:tc>
+        <w:tc>
+          <w:tcPr>
+            <w:tcW w:w="2805" w:type="dxa"/>
+          </w:tcPr>
+          <w:p>
+            <w:pPr>
+              <w:cnfStyle w:val="000000100000" w:firstRow="0" w:lastRow="0" w:firstColumn="0" w:lastColumn="0" w:oddVBand="0" w:evenVBand="0" w:oddHBand="1" w:evenHBand="0" w:firstRowFirstColumn="0" w:firstRowLastColumn="0" w:lastRowFirstColumn="0" w:lastRowLastColumn="0"/>
+              <w:rPr>
+                <w:sz w:val="20"/>
+                <w:szCs w:val="20"/>
+              </w:rPr>
+            </w:pPr>
+            <w:r>
+              <w:rPr>
+                <w:sz w:val="20"/>
+                <w:szCs w:val="20"/>
+              </w:rPr>
+              <w:t>Sequence number, sequence length</w:t>
+            </w:r>
+            <w:r>
+              <w:rPr>
+                <w:sz w:val="20"/>
+                <w:szCs w:val="20"/>
+              </w:rPr>
+              <w:t>, number of packets, angle values</w:t>
+            </w:r>
+          </w:p>
+        </w:tc>
+        <w:tc>
+          <w:tcPr>
+            <w:tcW w:w="1135" w:type="dxa"/>
+          </w:tcPr>
+          <w:p>
+            <w:pPr>
+              <w:cnfStyle w:val="000000100000" w:firstRow="0" w:lastRow="0" w:firstColumn="0" w:lastColumn="0" w:oddVBand="0" w:evenVBand="0" w:oddHBand="1" w:evenHBand="0" w:firstRowFirstColumn="0" w:firstRowLastColumn="0" w:lastRowFirstColumn="0" w:lastRowLastColumn="0"/>
+              <w:rPr>
+                <w:sz w:val="20"/>
+                <w:szCs w:val="20"/>
+              </w:rPr>
+            </w:pPr>
+            <w:r>
+              <w:rPr>
+                <w:sz w:val="20"/>
+                <w:szCs w:val="20"/>
+              </w:rPr>
+              <w:t>0x00 on success</w:t>
+            </w:r>
+          </w:p>
+        </w:tc>
+        <w:tc>
+          <w:tcPr>
+            <w:tcW w:w="6785" w:type="dxa"/>
+          </w:tcPr>
+          <w:p>
+            <w:pPr>
+              <w:cnfStyle w:val="000000100000" w:firstRow="0" w:lastRow="0" w:firstColumn="0" w:lastColumn="0" w:oddVBand="0" w:evenVBand="0" w:oddHBand="1" w:evenHBand="0" w:firstRowFirstColumn="0" w:firstRowLastColumn="0" w:lastRowFirstColumn="0" w:lastRowLastColumn="0"/>
+              <w:rPr>
+                <w:sz w:val="20"/>
+                <w:szCs w:val="20"/>
+              </w:rPr>
+            </w:pPr>
+            <w:r>
+              <w:rPr>
+                <w:sz w:val="20"/>
+                <w:szCs w:val="20"/>
+              </w:rPr>
+              <w:t>Loads a sequence of angles into controller memory.  The first packet sent to the controller is:</w:t>
+            </w:r>
+          </w:p>
+          <w:p>
+            <w:pPr>
+              <w:cnfStyle w:val="000000100000" w:firstRow="0" w:lastRow="0" w:firstColumn="0" w:lastColumn="0" w:oddVBand="0" w:evenVBand="0" w:oddHBand="1" w:evenHBand="0" w:firstRowFirstColumn="0" w:firstRowLastColumn="0" w:lastRowFirstColumn="0" w:lastRowLastColumn="0"/>
+              <w:rPr>
+                <w:sz w:val="20"/>
+                <w:szCs w:val="20"/>
+              </w:rPr>
+            </w:pPr>
+            <w:r>
+              <w:rPr>
+                <w:sz w:val="20"/>
+                <w:szCs w:val="20"/>
+              </w:rPr>
+              <w:t xml:space="preserve">0x80 number </w:t>
+            </w:r>
+            <w:proofErr w:type="spellStart"/>
+            <w:r>
+              <w:rPr>
+                <w:sz w:val="20"/>
+                <w:szCs w:val="20"/>
+              </w:rPr>
+              <w:t>HB_length</w:t>
+            </w:r>
+            <w:proofErr w:type="spellEnd"/>
+            <w:r>
+              <w:rPr>
+                <w:sz w:val="20"/>
+                <w:szCs w:val="20"/>
+              </w:rPr>
+              <w:t xml:space="preserve"> </w:t>
+            </w:r>
+            <w:proofErr w:type="spellStart"/>
+            <w:r>
+              <w:rPr>
+                <w:sz w:val="20"/>
+                <w:szCs w:val="20"/>
+              </w:rPr>
+              <w:t>LB_length</w:t>
+            </w:r>
+            <w:proofErr w:type="spellEnd"/>
+            <w:r>
+              <w:rPr>
+                <w:sz w:val="20"/>
+                <w:szCs w:val="20"/>
+              </w:rPr>
+              <w:t xml:space="preserve"> </w:t>
+            </w:r>
+            <w:proofErr w:type="spellStart"/>
+            <w:r>
+              <w:rPr>
+                <w:sz w:val="20"/>
+                <w:szCs w:val="20"/>
+              </w:rPr>
+              <w:t>HB_packets</w:t>
+            </w:r>
+            <w:proofErr w:type="spellEnd"/>
+            <w:r>
+              <w:rPr>
+                <w:sz w:val="20"/>
+                <w:szCs w:val="20"/>
+              </w:rPr>
+              <w:t xml:space="preserve"> </w:t>
+            </w:r>
+            <w:proofErr w:type="spellStart"/>
+            <w:r>
+              <w:rPr>
+                <w:sz w:val="20"/>
+                <w:szCs w:val="20"/>
+              </w:rPr>
+              <w:t>LB_packets</w:t>
+            </w:r>
+            <w:proofErr w:type="spellEnd"/>
+          </w:p>
+          <w:p>
+            <w:pPr>
+              <w:cnfStyle w:val="000000100000" w:firstRow="0" w:lastRow="0" w:firstColumn="0" w:lastColumn="0" w:oddVBand="0" w:evenVBand="0" w:oddHBand="1" w:evenHBand="0" w:firstRowFirstColumn="0" w:firstRowLastColumn="0" w:lastRowFirstColumn="0" w:lastRowLastColumn="0"/>
+              <w:rPr>
+                <w:sz w:val="20"/>
+                <w:szCs w:val="20"/>
+              </w:rPr>
+            </w:pPr>
+            <w:r>
+              <w:rPr>
+                <w:sz w:val="20"/>
+                <w:szCs w:val="20"/>
+              </w:rPr>
+              <w:lastRenderedPageBreak/>
+              <w:t>Once the controller responds with 0x00 the controller will load the values for the following number of packets as defined in the first transmission into the angle sequence.</w:t>
+            </w:r>
+          </w:p>
+        </w:tc>
+      </w:tr>
+      <w:tr>
+        <w:trPr>
+          <w:trHeight w:val="271"/>
+        </w:trPr>
+        <w:tc>
+          <w:tcPr>
+            <w:cnfStyle w:val="001000000000" w:firstRow="0" w:lastRow="0" w:firstColumn="1" w:lastColumn="0" w:oddVBand="0" w:evenVBand="0" w:oddHBand="0" w:evenHBand="0" w:firstRowFirstColumn="0" w:firstRowLastColumn="0" w:lastRowFirstColumn="0" w:lastRowLastColumn="0"/>
+            <w:tcW w:w="1650" w:type="dxa"/>
+          </w:tcPr>
+          <w:p>
+            <w:pPr>
+              <w:rPr>
+                <w:sz w:val="20"/>
+                <w:szCs w:val="20"/>
+              </w:rPr>
+            </w:pPr>
+            <w:r>
+              <w:rPr>
+                <w:sz w:val="20"/>
+                <w:szCs w:val="20"/>
+              </w:rPr>
+              <w:lastRenderedPageBreak/>
+              <w:t>Delete sequence</w:t>
+            </w:r>
+          </w:p>
+        </w:tc>
+        <w:tc>
+          <w:tcPr>
+            <w:tcW w:w="760" w:type="dxa"/>
+          </w:tcPr>
+          <w:p>
+            <w:pPr>
+              <w:cnfStyle w:val="000000000000" w:firstRow="0" w:lastRow="0" w:firstColumn="0" w:lastColumn="0" w:oddVBand="0" w:evenVBand="0" w:oddHBand="0" w:evenHBand="0" w:firstRowFirstColumn="0" w:firstRowLastColumn="0" w:lastRowFirstColumn="0" w:lastRowLastColumn="0"/>
+              <w:rPr>
+                <w:sz w:val="20"/>
+                <w:szCs w:val="20"/>
+              </w:rPr>
+            </w:pPr>
+            <w:r>
+              <w:rPr>
+                <w:sz w:val="20"/>
+                <w:szCs w:val="20"/>
+              </w:rPr>
+              <w:t>0x81</w:t>
+            </w:r>
+          </w:p>
+        </w:tc>
+        <w:tc>
+          <w:tcPr>
+            <w:tcW w:w="2805" w:type="dxa"/>
+          </w:tcPr>
+          <w:p>
+            <w:pPr>
+              <w:cnfStyle w:val="000000000000" w:firstRow="0" w:lastRow="0" w:firstColumn="0" w:lastColumn="0" w:oddVBand="0" w:evenVBand="0" w:oddHBand="0" w:evenHBand="0" w:firstRowFirstColumn="0" w:firstRowLastColumn="0" w:lastRowFirstColumn="0" w:lastRowLastColumn="0"/>
+              <w:rPr>
+                <w:sz w:val="20"/>
+                <w:szCs w:val="20"/>
+              </w:rPr>
+            </w:pPr>
+            <w:r>
+              <w:rPr>
+                <w:sz w:val="20"/>
+                <w:szCs w:val="20"/>
+              </w:rPr>
+              <w:t>Sequence number</w:t>
+            </w:r>
+          </w:p>
+        </w:tc>
+        <w:tc>
+          <w:tcPr>
+            <w:tcW w:w="1135" w:type="dxa"/>
+          </w:tcPr>
+          <w:p>
+            <w:pPr>
+              <w:cnfStyle w:val="000000000000" w:firstRow="0" w:lastRow="0" w:firstColumn="0" w:lastColumn="0" w:oddVBand="0" w:evenVBand="0" w:oddHBand="0" w:evenHBand="0" w:firstRowFirstColumn="0" w:firstRowLastColumn="0" w:lastRowFirstColumn="0" w:lastRowLastColumn="0"/>
+              <w:rPr>
+                <w:sz w:val="20"/>
+                <w:szCs w:val="20"/>
+              </w:rPr>
+            </w:pPr>
+            <w:r>
+              <w:rPr>
+                <w:sz w:val="20"/>
+                <w:szCs w:val="20"/>
+              </w:rPr>
+              <w:t>0x81</w:t>
+            </w:r>
+          </w:p>
+        </w:tc>
+        <w:tc>
+          <w:tcPr>
+            <w:tcW w:w="6785" w:type="dxa"/>
+          </w:tcPr>
+          <w:p>
+            <w:pPr>
+              <w:cnfStyle w:val="000000000000" w:firstRow="0" w:lastRow="0" w:firstColumn="0" w:lastColumn="0" w:oddVBand="0" w:evenVBand="0" w:oddHBand="0" w:evenHBand="0" w:firstRowFirstColumn="0" w:firstRowLastColumn="0" w:lastRowFirstColumn="0" w:lastRowLastColumn="0"/>
+              <w:rPr>
+                <w:sz w:val="20"/>
+                <w:szCs w:val="20"/>
+              </w:rPr>
+            </w:pPr>
+            <w:r>
+              <w:rPr>
+                <w:sz w:val="20"/>
+                <w:szCs w:val="20"/>
+              </w:rPr>
+              <w:t>Deletes the specified angle sequence and frees dynamic memory used to store it.</w:t>
+            </w:r>
+          </w:p>
+        </w:tc>
+      </w:tr>
+      <w:tr>
+        <w:trPr>
+          <w:cnfStyle w:val="000000100000" w:firstRow="0" w:lastRow="0" w:firstColumn="0" w:lastColumn="0" w:oddVBand="0" w:evenVBand="0" w:oddHBand="1" w:evenHBand="0" w:firstRowFirstColumn="0" w:firstRowLastColumn="0" w:lastRowFirstColumn="0" w:lastRowLastColumn="0"/>
+          <w:trHeight w:val="271"/>
+        </w:trPr>
+        <w:tc>
+          <w:tcPr>
+            <w:cnfStyle w:val="001000000000" w:firstRow="0" w:lastRow="0" w:firstColumn="1" w:lastColumn="0" w:oddVBand="0" w:evenVBand="0" w:oddHBand="0" w:evenHBand="0" w:firstRowFirstColumn="0" w:firstRowLastColumn="0" w:lastRowFirstColumn="0" w:lastRowLastColumn="0"/>
+            <w:tcW w:w="1650" w:type="dxa"/>
+          </w:tcPr>
+          <w:p>
+            <w:pPr>
+              <w:rPr>
+                <w:sz w:val="20"/>
+                <w:szCs w:val="20"/>
+              </w:rPr>
+            </w:pPr>
+            <w:r>
+              <w:rPr>
+                <w:sz w:val="20"/>
+                <w:szCs w:val="20"/>
+              </w:rPr>
+              <w:t>Make linear sequence</w:t>
+            </w:r>
+          </w:p>
+        </w:tc>
+        <w:tc>
+          <w:tcPr>
+            <w:tcW w:w="760" w:type="dxa"/>
+          </w:tcPr>
+          <w:p>
+            <w:pPr>
+              <w:cnfStyle w:val="000000100000" w:firstRow="0" w:lastRow="0" w:firstColumn="0" w:lastColumn="0" w:oddVBand="0" w:evenVBand="0" w:oddHBand="1" w:evenHBand="0" w:firstRowFirstColumn="0" w:firstRowLastColumn="0" w:lastRowFirstColumn="0" w:lastRowLastColumn="0"/>
+              <w:rPr>
+                <w:sz w:val="20"/>
+                <w:szCs w:val="20"/>
+              </w:rPr>
+            </w:pPr>
+            <w:r>
+              <w:rPr>
+                <w:sz w:val="20"/>
+                <w:szCs w:val="20"/>
+              </w:rPr>
+              <w:t>0x82</w:t>
+            </w:r>
+          </w:p>
+        </w:tc>
+        <w:tc>
+          <w:tcPr>
+            <w:tcW w:w="2805" w:type="dxa"/>
+          </w:tcPr>
+          <w:p>
+            <w:pPr>
+              <w:cnfStyle w:val="000000100000" w:firstRow="0" w:lastRow="0" w:firstColumn="0" w:lastColumn="0" w:oddVBand="0" w:evenVBand="0" w:oddHBand="1" w:evenHBand="0" w:firstRowFirstColumn="0" w:firstRowLastColumn="0" w:lastRowFirstColumn="0" w:lastRowLastColumn="0"/>
+              <w:rPr>
+                <w:sz w:val="20"/>
+                <w:szCs w:val="20"/>
+              </w:rPr>
+            </w:pPr>
+            <w:r>
+              <w:rPr>
+                <w:sz w:val="20"/>
+                <w:szCs w:val="20"/>
+              </w:rPr>
+              <w:t>Sequence number, sequence length, step size, initial value, y scalar</w:t>
+            </w:r>
+          </w:p>
+        </w:tc>
+        <w:tc>
+          <w:tcPr>
+            <w:tcW w:w="1135" w:type="dxa"/>
+          </w:tcPr>
+          <w:p>
+            <w:pPr>
+              <w:cnfStyle w:val="000000100000" w:firstRow="0" w:lastRow="0" w:firstColumn="0" w:lastColumn="0" w:oddVBand="0" w:evenVBand="0" w:oddHBand="1" w:evenHBand="0" w:firstRowFirstColumn="0" w:firstRowLastColumn="0" w:lastRowFirstColumn="0" w:lastRowLastColumn="0"/>
+              <w:rPr>
+                <w:sz w:val="20"/>
+                <w:szCs w:val="20"/>
+              </w:rPr>
+            </w:pPr>
+            <w:r>
+              <w:rPr>
+                <w:sz w:val="20"/>
+                <w:szCs w:val="20"/>
+              </w:rPr>
+              <w:t>0x00 on success</w:t>
+            </w:r>
+          </w:p>
+        </w:tc>
+        <w:tc>
+          <w:tcPr>
+            <w:tcW w:w="6785" w:type="dxa"/>
+          </w:tcPr>
+          <w:p>
+            <w:pPr>
+              <w:cnfStyle w:val="000000100000" w:firstRow="0" w:lastRow="0" w:firstColumn="0" w:lastColumn="0" w:oddVBand="0" w:evenVBand="0" w:oddHBand="1" w:evenHBand="0" w:firstRowFirstColumn="0" w:firstRowLastColumn="0" w:lastRowFirstColumn="0" w:lastRowLastColumn="0"/>
+              <w:rPr>
+                <w:sz w:val="20"/>
+                <w:szCs w:val="20"/>
+              </w:rPr>
+            </w:pPr>
+            <w:r>
+              <w:rPr>
+                <w:sz w:val="20"/>
+                <w:szCs w:val="20"/>
+              </w:rPr>
+              <w:t xml:space="preserve">Creates a new sequence of angles in memory.  The first angle is equal to the initial value, and subsequent angles are calculated from step size.  Y scalar is a multiplier for adjusting the relative amplitude of the two </w:t>
+            </w:r>
+            <w:proofErr w:type="gramStart"/>
+            <w:r>
+              <w:rPr>
+                <w:sz w:val="20"/>
+                <w:szCs w:val="20"/>
+              </w:rPr>
+              <w:t>axis</w:t>
+            </w:r>
+            <w:proofErr w:type="gramEnd"/>
+            <w:r>
+              <w:rPr>
+                <w:sz w:val="20"/>
+                <w:szCs w:val="20"/>
+              </w:rPr>
+              <w:t>.</w:t>
+            </w:r>
+          </w:p>
+          <w:p>
+            <w:pPr>
+              <w:cnfStyle w:val="000000100000" w:firstRow="0" w:lastRow="0" w:firstColumn="0" w:lastColumn="0" w:oddVBand="0" w:evenVBand="0" w:oddHBand="1" w:evenHBand="0" w:firstRowFirstColumn="0" w:firstRowLastColumn="0" w:lastRowFirstColumn="0" w:lastRowLastColumn="0"/>
+              <w:rPr>
+                <w:sz w:val="20"/>
+                <w:szCs w:val="20"/>
+              </w:rPr>
+            </w:pPr>
+            <w:r>
+              <w:rPr>
+                <w:sz w:val="20"/>
+                <w:szCs w:val="20"/>
+              </w:rPr>
+              <w:t xml:space="preserve">0x82 number </w:t>
+            </w:r>
+            <w:proofErr w:type="spellStart"/>
+            <w:r>
+              <w:rPr>
+                <w:sz w:val="20"/>
+                <w:szCs w:val="20"/>
+              </w:rPr>
+              <w:t>HB_length</w:t>
+            </w:r>
+            <w:proofErr w:type="spellEnd"/>
+            <w:r>
+              <w:rPr>
+                <w:sz w:val="20"/>
+                <w:szCs w:val="20"/>
+              </w:rPr>
+              <w:t xml:space="preserve"> </w:t>
+            </w:r>
+            <w:proofErr w:type="spellStart"/>
+            <w:r>
+              <w:rPr>
+                <w:sz w:val="20"/>
+                <w:szCs w:val="20"/>
+              </w:rPr>
+              <w:t>LB_length</w:t>
+            </w:r>
+            <w:proofErr w:type="spellEnd"/>
+            <w:r>
+              <w:rPr>
+                <w:sz w:val="20"/>
+                <w:szCs w:val="20"/>
+              </w:rPr>
+              <w:t xml:space="preserve"> </w:t>
+            </w:r>
+            <w:proofErr w:type="spellStart"/>
+            <w:r>
+              <w:rPr>
+                <w:sz w:val="20"/>
+                <w:szCs w:val="20"/>
+              </w:rPr>
+              <w:t>HB_step</w:t>
+            </w:r>
+            <w:proofErr w:type="spellEnd"/>
+            <w:r>
+              <w:rPr>
+                <w:sz w:val="20"/>
+                <w:szCs w:val="20"/>
+              </w:rPr>
+              <w:t xml:space="preserve"> </w:t>
+            </w:r>
+            <w:proofErr w:type="spellStart"/>
+            <w:r>
+              <w:rPr>
+                <w:sz w:val="20"/>
+                <w:szCs w:val="20"/>
+              </w:rPr>
+              <w:t>LB_step</w:t>
+            </w:r>
+            <w:proofErr w:type="spellEnd"/>
+            <w:r>
+              <w:rPr>
+                <w:sz w:val="20"/>
+                <w:szCs w:val="20"/>
+              </w:rPr>
+              <w:t xml:space="preserve"> </w:t>
+            </w:r>
+            <w:proofErr w:type="spellStart"/>
+            <w:r>
+              <w:rPr>
+                <w:sz w:val="20"/>
+                <w:szCs w:val="20"/>
+              </w:rPr>
+              <w:t>HB_start</w:t>
+            </w:r>
+            <w:proofErr w:type="spellEnd"/>
+            <w:r>
+              <w:rPr>
+                <w:sz w:val="20"/>
+                <w:szCs w:val="20"/>
+              </w:rPr>
+              <w:t xml:space="preserve"> </w:t>
+            </w:r>
+            <w:proofErr w:type="spellStart"/>
+            <w:r>
+              <w:rPr>
+                <w:sz w:val="20"/>
+                <w:szCs w:val="20"/>
+              </w:rPr>
+              <w:t>LB_start</w:t>
+            </w:r>
+            <w:proofErr w:type="spellEnd"/>
+            <w:r>
+              <w:rPr>
+                <w:sz w:val="20"/>
+                <w:szCs w:val="20"/>
+              </w:rPr>
+              <w:t xml:space="preserve"> </w:t>
+            </w:r>
+            <w:proofErr w:type="spellStart"/>
+            <w:r>
+              <w:rPr>
+                <w:sz w:val="20"/>
+                <w:szCs w:val="20"/>
+              </w:rPr>
+              <w:t>HB_y</w:t>
+            </w:r>
+            <w:proofErr w:type="spellEnd"/>
+            <w:r>
+              <w:rPr>
+                <w:sz w:val="20"/>
+                <w:szCs w:val="20"/>
+              </w:rPr>
+              <w:t xml:space="preserve"> </w:t>
+            </w:r>
+            <w:proofErr w:type="spellStart"/>
+            <w:r>
+              <w:rPr>
+                <w:sz w:val="20"/>
+                <w:szCs w:val="20"/>
+              </w:rPr>
+              <w:t>LB_y</w:t>
+            </w:r>
+            <w:proofErr w:type="spellEnd"/>
+          </w:p>
+        </w:tc>
+      </w:tr>
+      <w:tr>
+        <w:trPr>
+          <w:trHeight w:val="271"/>
+        </w:trPr>
+        <w:tc>
+          <w:tcPr>
+            <w:cnfStyle w:val="001000000000" w:firstRow="0" w:lastRow="0" w:firstColumn="1" w:lastColumn="0" w:oddVBand="0" w:evenVBand="0" w:oddHBand="0" w:evenHBand="0" w:firstRowFirstColumn="0" w:firstRowLastColumn="0" w:lastRowFirstColumn="0" w:lastRowLastColumn="0"/>
+            <w:tcW w:w="1650" w:type="dxa"/>
+          </w:tcPr>
+          <w:p>
+            <w:pPr>
+              <w:rPr>
+                <w:sz w:val="20"/>
+                <w:szCs w:val="20"/>
+              </w:rPr>
+            </w:pPr>
+            <w:r>
+              <w:rPr>
+                <w:sz w:val="20"/>
+                <w:szCs w:val="20"/>
+              </w:rPr>
+              <w:t>Make experiment</w:t>
+            </w:r>
+          </w:p>
+        </w:tc>
+        <w:tc>
+          <w:tcPr>
+            <w:tcW w:w="760" w:type="dxa"/>
+          </w:tcPr>
+          <w:p>
+            <w:pPr>
+              <w:cnfStyle w:val="000000000000" w:firstRow="0" w:lastRow="0" w:firstColumn="0" w:lastColumn="0" w:oddVBand="0" w:evenVBand="0" w:oddHBand="0" w:evenHBand="0" w:firstRowFirstColumn="0" w:firstRowLastColumn="0" w:lastRowFirstColumn="0" w:lastRowLastColumn="0"/>
+              <w:rPr>
+                <w:sz w:val="20"/>
+                <w:szCs w:val="20"/>
+              </w:rPr>
+            </w:pPr>
+            <w:r>
+              <w:rPr>
+                <w:sz w:val="20"/>
+                <w:szCs w:val="20"/>
+              </w:rPr>
+              <w:t>0x83</w:t>
+            </w:r>
+          </w:p>
+        </w:tc>
+        <w:tc>
+          <w:tcPr>
+            <w:tcW w:w="2805" w:type="dxa"/>
+          </w:tcPr>
+          <w:p>
+            <w:pPr>
+              <w:cnfStyle w:val="000000000000" w:firstRow="0" w:lastRow="0" w:firstColumn="0" w:lastColumn="0" w:oddVBand="0" w:evenVBand="0" w:oddHBand="0" w:evenHBand="0" w:firstRowFirstColumn="0" w:firstRowLastColumn="0" w:lastRowFirstColumn="0" w:lastRowLastColumn="0"/>
+              <w:rPr>
+                <w:sz w:val="20"/>
+                <w:szCs w:val="20"/>
+              </w:rPr>
+            </w:pPr>
+            <w:r>
+              <w:rPr>
+                <w:sz w:val="20"/>
+                <w:szCs w:val="20"/>
+              </w:rPr>
+              <w:t>Experiment number, sequence number, profile number</w:t>
+            </w:r>
+          </w:p>
+        </w:tc>
+        <w:tc>
+          <w:tcPr>
+            <w:tcW w:w="1135" w:type="dxa"/>
+          </w:tcPr>
+          <w:p>
+            <w:pPr>
+              <w:cnfStyle w:val="000000000000" w:firstRow="0" w:lastRow="0" w:firstColumn="0" w:lastColumn="0" w:oddVBand="0" w:evenVBand="0" w:oddHBand="0" w:evenHBand="0" w:firstRowFirstColumn="0" w:firstRowLastColumn="0" w:lastRowFirstColumn="0" w:lastRowLastColumn="0"/>
+              <w:rPr>
+                <w:sz w:val="20"/>
+                <w:szCs w:val="20"/>
+              </w:rPr>
+            </w:pPr>
+            <w:r>
+              <w:rPr>
+                <w:sz w:val="20"/>
+                <w:szCs w:val="20"/>
+              </w:rPr>
+              <w:t>0x00 on success</w:t>
+            </w:r>
+          </w:p>
+        </w:tc>
+        <w:tc>
+          <w:tcPr>
+            <w:tcW w:w="6785" w:type="dxa"/>
+          </w:tcPr>
+          <w:p>
+            <w:pPr>
+              <w:cnfStyle w:val="000000000000" w:firstRow="0" w:lastRow="0" w:firstColumn="0" w:lastColumn="0" w:oddVBand="0" w:evenVBand="0" w:oddHBand="0" w:evenHBand="0" w:firstRowFirstColumn="0" w:firstRowLastColumn="0" w:lastRowFirstColumn="0" w:lastRowLastColumn="0"/>
+              <w:rPr>
+                <w:sz w:val="20"/>
+                <w:szCs w:val="20"/>
+              </w:rPr>
+            </w:pPr>
+            <w:r>
+              <w:rPr>
+                <w:sz w:val="20"/>
+                <w:szCs w:val="20"/>
+              </w:rPr>
+              <w:t>Creates a new head node from which to build an experiment sequenc</w:t>
+            </w:r>
+            <w:r>
+              <w:rPr>
+                <w:sz w:val="20"/>
+                <w:szCs w:val="20"/>
+              </w:rPr>
+              <w:t>e.  All parameters are sent as bytes.</w:t>
+            </w:r>
+          </w:p>
+        </w:tc>
+      </w:tr>
+      <w:tr>
+        <w:trPr>
+          <w:cnfStyle w:val="000000100000" w:firstRow="0" w:lastRow="0" w:firstColumn="0" w:lastColumn="0" w:oddVBand="0" w:evenVBand="0" w:oddHBand="1" w:evenHBand="0" w:firstRowFirstColumn="0" w:firstRowLastColumn="0" w:lastRowFirstColumn="0" w:lastRowLastColumn="0"/>
+          <w:trHeight w:val="271"/>
+        </w:trPr>
+        <w:tc>
+          <w:tcPr>
+            <w:cnfStyle w:val="001000000000" w:firstRow="0" w:lastRow="0" w:firstColumn="1" w:lastColumn="0" w:oddVBand="0" w:evenVBand="0" w:oddHBand="0" w:evenHBand="0" w:firstRowFirstColumn="0" w:firstRowLastColumn="0" w:lastRowFirstColumn="0" w:lastRowLastColumn="0"/>
+            <w:tcW w:w="1650" w:type="dxa"/>
+          </w:tcPr>
+          <w:p>
+            <w:pPr>
+              <w:rPr>
+                <w:sz w:val="20"/>
+                <w:szCs w:val="20"/>
+              </w:rPr>
+            </w:pPr>
+            <w:r>
+              <w:rPr>
+                <w:sz w:val="20"/>
+                <w:szCs w:val="20"/>
+              </w:rPr>
+              <w:t>Add first node</w:t>
+            </w:r>
+          </w:p>
+        </w:tc>
+        <w:tc>
+          <w:tcPr>
+            <w:tcW w:w="760" w:type="dxa"/>
+          </w:tcPr>
+          <w:p>
+            <w:pPr>
+              <w:cnfStyle w:val="000000100000" w:firstRow="0" w:lastRow="0" w:firstColumn="0" w:lastColumn="0" w:oddVBand="0" w:evenVBand="0" w:oddHBand="1" w:evenHBand="0" w:firstRowFirstColumn="0" w:firstRowLastColumn="0" w:lastRowFirstColumn="0" w:lastRowLastColumn="0"/>
+              <w:rPr>
+                <w:sz w:val="20"/>
+                <w:szCs w:val="20"/>
+              </w:rPr>
+            </w:pPr>
+            <w:r>
+              <w:rPr>
+                <w:sz w:val="20"/>
+                <w:szCs w:val="20"/>
+              </w:rPr>
+              <w:t>0x84</w:t>
+            </w:r>
+          </w:p>
+        </w:tc>
+        <w:tc>
+          <w:tcPr>
+            <w:tcW w:w="2805" w:type="dxa"/>
+          </w:tcPr>
+          <w:p>
+            <w:pPr>
+              <w:cnfStyle w:val="000000100000" w:firstRow="0" w:lastRow="0" w:firstColumn="0" w:lastColumn="0" w:oddVBand="0" w:evenVBand="0" w:oddHBand="1" w:evenHBand="0" w:firstRowFirstColumn="0" w:firstRowLastColumn="0" w:lastRowFirstColumn="0" w:lastRowLastColumn="0"/>
+              <w:rPr>
+                <w:sz w:val="20"/>
+                <w:szCs w:val="20"/>
+              </w:rPr>
+            </w:pPr>
+            <w:r>
+              <w:rPr>
+                <w:sz w:val="20"/>
+                <w:szCs w:val="20"/>
+              </w:rPr>
+              <w:t>Experiment number, sequence number, profile number</w:t>
+            </w:r>
+          </w:p>
+        </w:tc>
+        <w:tc>
+          <w:tcPr>
+            <w:tcW w:w="1135" w:type="dxa"/>
+          </w:tcPr>
+          <w:p>
+            <w:pPr>
+              <w:cnfStyle w:val="000000100000" w:firstRow="0" w:lastRow="0" w:firstColumn="0" w:lastColumn="0" w:oddVBand="0" w:evenVBand="0" w:oddHBand="1" w:evenHBand="0" w:firstRowFirstColumn="0" w:firstRowLastColumn="0" w:lastRowFirstColumn="0" w:lastRowLastColumn="0"/>
+              <w:rPr>
+                <w:sz w:val="20"/>
+                <w:szCs w:val="20"/>
+              </w:rPr>
+            </w:pPr>
+            <w:r>
+              <w:rPr>
+                <w:sz w:val="20"/>
+                <w:szCs w:val="20"/>
+              </w:rPr>
+              <w:t>0x00on success</w:t>
+            </w:r>
+          </w:p>
+        </w:tc>
+        <w:tc>
+          <w:tcPr>
+            <w:tcW w:w="6785" w:type="dxa"/>
+          </w:tcPr>
+          <w:p>
+            <w:pPr>
+              <w:cnfStyle w:val="000000100000" w:firstRow="0" w:lastRow="0" w:firstColumn="0" w:lastColumn="0" w:oddVBand="0" w:evenVBand="0" w:oddHBand="1" w:evenHBand="0" w:firstRowFirstColumn="0" w:firstRowLastColumn="0" w:lastRowFirstColumn="0" w:lastRowLastColumn="0"/>
+              <w:rPr>
+                <w:sz w:val="20"/>
+                <w:szCs w:val="20"/>
+              </w:rPr>
+            </w:pPr>
+            <w:r>
+              <w:rPr>
+                <w:sz w:val="20"/>
+                <w:szCs w:val="20"/>
+              </w:rPr>
+              <w:t xml:space="preserve">Pushes a node onto the front of the experiment list.  If no experiment exists a new list will be created.  Same syntax as </w:t>
+            </w:r>
+            <w:r>
+              <w:rPr>
+                <w:b/>
+                <w:bCs/>
+                <w:sz w:val="20"/>
+                <w:szCs w:val="20"/>
+              </w:rPr>
+              <w:t>Make Experiment</w:t>
+            </w:r>
+            <w:r>
+              <w:rPr>
+                <w:sz w:val="20"/>
+                <w:szCs w:val="20"/>
+              </w:rPr>
+              <w:t>.</w:t>
+            </w:r>
+          </w:p>
+        </w:tc>
+      </w:tr>
+      <w:tr>
+        <w:trPr>
+          <w:trHeight w:val="271"/>
+        </w:trPr>
+        <w:tc>
+          <w:tcPr>
+            <w:cnfStyle w:val="001000000000" w:firstRow="0" w:lastRow="0" w:firstColumn="1" w:lastColumn="0" w:oddVBand="0" w:evenVBand="0" w:oddHBand="0" w:evenHBand="0" w:firstRowFirstColumn="0" w:firstRowLastColumn="0" w:lastRowFirstColumn="0" w:lastRowLastColumn="0"/>
+            <w:tcW w:w="1650" w:type="dxa"/>
+          </w:tcPr>
+          <w:p>
+            <w:pPr>
+              <w:rPr>
+                <w:sz w:val="20"/>
+                <w:szCs w:val="20"/>
+              </w:rPr>
+            </w:pPr>
+            <w:r>
+              <w:rPr>
+                <w:sz w:val="20"/>
+                <w:szCs w:val="20"/>
+              </w:rPr>
+              <w:t>Add last node</w:t>
+            </w:r>
+          </w:p>
+        </w:tc>
+        <w:tc>
+          <w:tcPr>
+            <w:tcW w:w="760" w:type="dxa"/>
+          </w:tcPr>
+          <w:p>
+            <w:pPr>
+              <w:cnfStyle w:val="000000000000" w:firstRow="0" w:lastRow="0" w:firstColumn="0" w:lastColumn="0" w:oddVBand="0" w:evenVBand="0" w:oddHBand="0" w:evenHBand="0" w:firstRowFirstColumn="0" w:firstRowLastColumn="0" w:lastRowFirstColumn="0" w:lastRowLastColumn="0"/>
+              <w:rPr>
+                <w:sz w:val="20"/>
+                <w:szCs w:val="20"/>
+              </w:rPr>
+            </w:pPr>
+            <w:r>
+              <w:rPr>
+                <w:sz w:val="20"/>
+                <w:szCs w:val="20"/>
+              </w:rPr>
+              <w:t>0x85</w:t>
+            </w:r>
+          </w:p>
+        </w:tc>
+        <w:tc>
+          <w:tcPr>
+            <w:tcW w:w="2805" w:type="dxa"/>
+          </w:tcPr>
+          <w:p>
+            <w:pPr>
+              <w:cnfStyle w:val="000000000000" w:firstRow="0" w:lastRow="0" w:firstColumn="0" w:lastColumn="0" w:oddVBand="0" w:evenVBand="0" w:oddHBand="0" w:evenHBand="0" w:firstRowFirstColumn="0" w:firstRowLastColumn="0" w:lastRowFirstColumn="0" w:lastRowLastColumn="0"/>
+              <w:rPr>
+                <w:sz w:val="20"/>
+                <w:szCs w:val="20"/>
+              </w:rPr>
+            </w:pPr>
+            <w:r>
+              <w:rPr>
+                <w:sz w:val="20"/>
+                <w:szCs w:val="20"/>
+              </w:rPr>
+              <w:t>Experiment number, sequence number, profile number</w:t>
+            </w:r>
+          </w:p>
+        </w:tc>
+        <w:tc>
+          <w:tcPr>
+            <w:tcW w:w="1135" w:type="dxa"/>
+          </w:tcPr>
+          <w:p>
+            <w:pPr>
+              <w:cnfStyle w:val="000000000000" w:firstRow="0" w:lastRow="0" w:firstColumn="0" w:lastColumn="0" w:oddVBand="0" w:evenVBand="0" w:oddHBand="0" w:evenHBand="0" w:firstRowFirstColumn="0" w:firstRowLastColumn="0" w:lastRowFirstColumn="0" w:lastRowLastColumn="0"/>
+              <w:rPr>
+                <w:sz w:val="20"/>
+                <w:szCs w:val="20"/>
+              </w:rPr>
+            </w:pPr>
+            <w:r>
+              <w:rPr>
+                <w:sz w:val="20"/>
+                <w:szCs w:val="20"/>
+              </w:rPr>
+              <w:t>0x00 on success</w:t>
+            </w:r>
+          </w:p>
+        </w:tc>
+        <w:tc>
+          <w:tcPr>
+            <w:tcW w:w="6785" w:type="dxa"/>
+          </w:tcPr>
+          <w:p>
+            <w:pPr>
+              <w:cnfStyle w:val="000000000000" w:firstRow="0" w:lastRow="0" w:firstColumn="0" w:lastColumn="0" w:oddVBand="0" w:evenVBand="0" w:oddHBand="0" w:evenHBand="0" w:firstRowFirstColumn="0" w:firstRowLastColumn="0" w:lastRowFirstColumn="0" w:lastRowLastColumn="0"/>
+              <w:rPr>
+                <w:sz w:val="20"/>
+                <w:szCs w:val="20"/>
+              </w:rPr>
+            </w:pPr>
+            <w:r>
+              <w:rPr>
+                <w:sz w:val="20"/>
+                <w:szCs w:val="20"/>
+              </w:rPr>
+              <w:t xml:space="preserve">Same as </w:t>
+            </w:r>
+            <w:r>
+              <w:rPr>
+                <w:b/>
+                <w:bCs/>
+                <w:sz w:val="20"/>
+                <w:szCs w:val="20"/>
+              </w:rPr>
+              <w:t>Add first node</w:t>
+            </w:r>
+            <w:r>
+              <w:rPr>
+                <w:sz w:val="20"/>
+                <w:szCs w:val="20"/>
+              </w:rPr>
+              <w:t xml:space="preserve"> but pushes a node to the back of the list.</w:t>
+            </w:r>
+          </w:p>
+        </w:tc>
+      </w:tr>
+      <w:tr>
+        <w:trPr>
+          <w:cnfStyle w:val="000000100000" w:firstRow="0" w:lastRow="0" w:firstColumn="0" w:lastColumn="0" w:oddVBand="0" w:evenVBand="0" w:oddHBand="1" w:evenHBand="0" w:firstRowFirstColumn="0" w:firstRowLastColumn="0" w:lastRowFirstColumn="0" w:lastRowLastColumn="0"/>
+          <w:trHeight w:val="271"/>
+        </w:trPr>
+        <w:tc>
+          <w:tcPr>
+            <w:cnfStyle w:val="001000000000" w:firstRow="0" w:lastRow="0" w:firstColumn="1" w:lastColumn="0" w:oddVBand="0" w:evenVBand="0" w:oddHBand="0" w:evenHBand="0" w:firstRowFirstColumn="0" w:firstRowLastColumn="0" w:lastRowFirstColumn="0" w:lastRowLastColumn="0"/>
+            <w:tcW w:w="1650" w:type="dxa"/>
+          </w:tcPr>
+          <w:p>
+            <w:pPr>
+              <w:rPr>
+                <w:sz w:val="20"/>
+                <w:szCs w:val="20"/>
+              </w:rPr>
+            </w:pPr>
+            <w:r>
+              <w:rPr>
+                <w:sz w:val="20"/>
+                <w:szCs w:val="20"/>
+              </w:rPr>
+              <w:t>Loop</w:t>
+            </w:r>
+          </w:p>
+        </w:tc>
+        <w:tc>
+          <w:tcPr>
+            <w:tcW w:w="760" w:type="dxa"/>
+          </w:tcPr>
+          <w:p>
+            <w:pPr>
+              <w:cnfStyle w:val="000000100000" w:firstRow="0" w:lastRow="0" w:firstColumn="0" w:lastColumn="0" w:oddVBand="0" w:evenVBand="0" w:oddHBand="1" w:evenHBand="0" w:firstRowFirstColumn="0" w:firstRowLastColumn="0" w:lastRowFirstColumn="0" w:lastRowLastColumn="0"/>
+              <w:rPr>
+                <w:sz w:val="20"/>
+                <w:szCs w:val="20"/>
+              </w:rPr>
+            </w:pPr>
+            <w:r>
+              <w:rPr>
+                <w:sz w:val="20"/>
+                <w:szCs w:val="20"/>
+              </w:rPr>
+              <w:t>0x86</w:t>
+            </w:r>
+          </w:p>
+        </w:tc>
+        <w:tc>
+          <w:tcPr>
+            <w:tcW w:w="2805" w:type="dxa"/>
+          </w:tcPr>
+          <w:p>
+            <w:pPr>
+              <w:cnfStyle w:val="000000100000" w:firstRow="0" w:lastRow="0" w:firstColumn="0" w:lastColumn="0" w:oddVBand="0" w:evenVBand="0" w:oddHBand="1" w:evenHBand="0" w:firstRowFirstColumn="0" w:firstRowLastColumn="0" w:lastRowFirstColumn="0" w:lastRowLastColumn="0"/>
+              <w:rPr>
+                <w:sz w:val="20"/>
+                <w:szCs w:val="20"/>
+              </w:rPr>
+            </w:pPr>
+            <w:r>
+              <w:rPr>
+                <w:sz w:val="20"/>
+                <w:szCs w:val="20"/>
+              </w:rPr>
+              <w:t>Experiment number, node number</w:t>
+            </w:r>
+          </w:p>
+        </w:tc>
+        <w:tc>
+          <w:tcPr>
+            <w:tcW w:w="1135" w:type="dxa"/>
+          </w:tcPr>
+          <w:p>
+            <w:pPr>
+              <w:cnfStyle w:val="000000100000" w:firstRow="0" w:lastRow="0" w:firstColumn="0" w:lastColumn="0" w:oddVBand="0" w:evenVBand="0" w:oddHBand="1" w:evenHBand="0" w:firstRowFirstColumn="0" w:firstRowLastColumn="0" w:lastRowFirstColumn="0" w:lastRowLastColumn="0"/>
+              <w:rPr>
+                <w:sz w:val="20"/>
+                <w:szCs w:val="20"/>
+              </w:rPr>
+            </w:pPr>
+            <w:r>
+              <w:rPr>
+                <w:sz w:val="20"/>
+                <w:szCs w:val="20"/>
+              </w:rPr>
+              <w:t>0x00 on success</w:t>
+            </w:r>
+          </w:p>
+        </w:tc>
+        <w:tc>
+          <w:tcPr>
+            <w:tcW w:w="6785" w:type="dxa"/>
+          </w:tcPr>
+          <w:p>
+            <w:pPr>
+              <w:cnfStyle w:val="000000100000" w:firstRow="0" w:lastRow="0" w:firstColumn="0" w:lastColumn="0" w:oddVBand="0" w:evenVBand="0" w:oddHBand="1" w:evenHBand="0" w:firstRowFirstColumn="0" w:firstRowLastColumn="0" w:lastRowFirstColumn="0" w:lastRowLastColumn="0"/>
+              <w:rPr>
+                <w:sz w:val="20"/>
+                <w:szCs w:val="20"/>
+              </w:rPr>
+            </w:pPr>
+            <w:r>
+              <w:rPr>
+                <w:sz w:val="20"/>
+                <w:szCs w:val="20"/>
+              </w:rPr>
+              <w:t>Creates a loop in the experiment.  Once the last node in the sequence is reached the experiment continues from the indicated node.  Parameters are sent as bytes.</w:t>
+            </w:r>
+          </w:p>
+        </w:tc>
+      </w:tr>
+      <w:tr>
+        <w:trPr>
+          <w:trHeight w:val="271"/>
+        </w:trPr>
+        <w:tc>
+          <w:tcPr>
+            <w:cnfStyle w:val="001000000000" w:firstRow="0" w:lastRow="0" w:firstColumn="1" w:lastColumn="0" w:oddVBand="0" w:evenVBand="0" w:oddHBand="0" w:evenHBand="0" w:firstRowFirstColumn="0" w:firstRowLastColumn="0" w:lastRowFirstColumn="0" w:lastRowLastColumn="0"/>
+            <w:tcW w:w="1650" w:type="dxa"/>
+          </w:tcPr>
+          <w:p>
+            <w:pPr>
+              <w:rPr>
+                <w:sz w:val="20"/>
+                <w:szCs w:val="20"/>
+              </w:rPr>
+            </w:pPr>
+            <w:r>
+              <w:rPr>
+                <w:sz w:val="20"/>
+                <w:szCs w:val="20"/>
+              </w:rPr>
+              <w:t>Start experiment</w:t>
+            </w:r>
+          </w:p>
+        </w:tc>
+        <w:tc>
+          <w:tcPr>
+            <w:tcW w:w="760" w:type="dxa"/>
+          </w:tcPr>
+          <w:p>
+            <w:pPr>
+              <w:cnfStyle w:val="000000000000" w:firstRow="0" w:lastRow="0" w:firstColumn="0" w:lastColumn="0" w:oddVBand="0" w:evenVBand="0" w:oddHBand="0" w:evenHBand="0" w:firstRowFirstColumn="0" w:firstRowLastColumn="0" w:lastRowFirstColumn="0" w:lastRowLastColumn="0"/>
+              <w:rPr>
+                <w:sz w:val="20"/>
+                <w:szCs w:val="20"/>
+              </w:rPr>
+            </w:pPr>
+            <w:r>
+              <w:rPr>
+                <w:sz w:val="20"/>
+                <w:szCs w:val="20"/>
+              </w:rPr>
+              <w:t>0x87</w:t>
+            </w:r>
+          </w:p>
+        </w:tc>
+        <w:tc>
+          <w:tcPr>
+            <w:tcW w:w="2805" w:type="dxa"/>
+          </w:tcPr>
+          <w:p>
+            <w:pPr>
+              <w:cnfStyle w:val="000000000000" w:firstRow="0" w:lastRow="0" w:firstColumn="0" w:lastColumn="0" w:oddVBand="0" w:evenVBand="0" w:oddHBand="0" w:evenHBand="0" w:firstRowFirstColumn="0" w:firstRowLastColumn="0" w:lastRowFirstColumn="0" w:lastRowLastColumn="0"/>
+              <w:rPr>
+                <w:sz w:val="20"/>
+                <w:szCs w:val="20"/>
+              </w:rPr>
+            </w:pPr>
+            <w:r>
+              <w:rPr>
+                <w:sz w:val="20"/>
+                <w:szCs w:val="20"/>
+              </w:rPr>
+              <w:t>Repeat, experiment number, step number, loop on/off</w:t>
+            </w:r>
+          </w:p>
+        </w:tc>
+        <w:tc>
+          <w:tcPr>
+            <w:tcW w:w="1135" w:type="dxa"/>
+          </w:tcPr>
+          <w:p>
+            <w:pPr>
+              <w:cnfStyle w:val="000000000000" w:firstRow="0" w:lastRow="0" w:firstColumn="0" w:lastColumn="0" w:oddVBand="0" w:evenVBand="0" w:oddHBand="0" w:evenHBand="0" w:firstRowFirstColumn="0" w:firstRowLastColumn="0" w:lastRowFirstColumn="0" w:lastRowLastColumn="0"/>
+              <w:rPr>
+                <w:sz w:val="20"/>
+                <w:szCs w:val="20"/>
+              </w:rPr>
+            </w:pPr>
+            <w:r>
+              <w:rPr>
+                <w:sz w:val="20"/>
+                <w:szCs w:val="20"/>
+              </w:rPr>
+              <w:t>0x00 on success</w:t>
+            </w:r>
+          </w:p>
+        </w:tc>
+        <w:tc>
+          <w:tcPr>
+            <w:tcW w:w="6785" w:type="dxa"/>
+          </w:tcPr>
+          <w:p>
+            <w:pPr>
+              <w:cnfStyle w:val="000000000000" w:firstRow="0" w:lastRow="0" w:firstColumn="0" w:lastColumn="0" w:oddVBand="0" w:evenVBand="0" w:oddHBand="0" w:evenHBand="0" w:firstRowFirstColumn="0" w:firstRowLastColumn="0" w:lastRowFirstColumn="0" w:lastRowLastColumn="0"/>
+              <w:rPr>
+                <w:b/>
+                <w:bCs/>
+                <w:sz w:val="20"/>
+                <w:szCs w:val="20"/>
+              </w:rPr>
+            </w:pPr>
+            <w:r>
+              <w:rPr>
+                <w:sz w:val="20"/>
+                <w:szCs w:val="20"/>
+              </w:rPr>
+              <w:t xml:space="preserve">Begins an experiment, sets the controller into the beginning state and enables the camera fire interrupt.  Waits for the first exposure to begin.  If the byte immediately following the command is 0 the previous experiment is repeated.  Step number is counted in number of exposures, and the experiment will be incremented to the requested value before beginning.  </w:t>
+            </w:r>
+            <w:r>
+              <w:rPr>
+                <w:b/>
+                <w:bCs/>
+                <w:sz w:val="20"/>
+                <w:szCs w:val="20"/>
+              </w:rPr>
+              <w:t>The packet must include two trailing zero bytes after the loop switch if not a repeat of the previous experiment.</w:t>
+            </w:r>
+          </w:p>
+          <w:p>
+            <w:pPr>
+              <w:cnfStyle w:val="000000000000" w:firstRow="0" w:lastRow="0" w:firstColumn="0" w:lastColumn="0" w:oddVBand="0" w:evenVBand="0" w:oddHBand="0" w:evenHBand="0" w:firstRowFirstColumn="0" w:firstRowLastColumn="0" w:lastRowFirstColumn="0" w:lastRowLastColumn="0"/>
+              <w:rPr>
+                <w:sz w:val="20"/>
+                <w:szCs w:val="20"/>
+              </w:rPr>
+            </w:pPr>
+            <w:r>
+              <w:rPr>
+                <w:sz w:val="20"/>
+                <w:szCs w:val="20"/>
+              </w:rPr>
+              <w:t>Repeat previous: 0x87 0x00</w:t>
+            </w:r>
+          </w:p>
+          <w:p>
+            <w:pPr>
+              <w:cnfStyle w:val="000000000000" w:firstRow="0" w:lastRow="0" w:firstColumn="0" w:lastColumn="0" w:oddVBand="0" w:evenVBand="0" w:oddHBand="0" w:evenHBand="0" w:firstRowFirstColumn="0" w:firstRowLastColumn="0" w:lastRowFirstColumn="0" w:lastRowLastColumn="0"/>
+              <w:rPr>
+                <w:sz w:val="20"/>
+                <w:szCs w:val="20"/>
+              </w:rPr>
+            </w:pPr>
+            <w:r>
+              <w:rPr>
+                <w:sz w:val="20"/>
+                <w:szCs w:val="20"/>
+              </w:rPr>
+              <w:t>Start new experiment (1) at step (0) with a loop:</w:t>
+            </w:r>
+          </w:p>
+          <w:p>
+            <w:pPr>
+              <w:cnfStyle w:val="000000000000" w:firstRow="0" w:lastRow="0" w:firstColumn="0" w:lastColumn="0" w:oddVBand="0" w:evenVBand="0" w:oddHBand="0" w:evenHBand="0" w:firstRowFirstColumn="0" w:firstRowLastColumn="0" w:lastRowFirstColumn="0" w:lastRowLastColumn="0"/>
+              <w:rPr>
+                <w:sz w:val="20"/>
+                <w:szCs w:val="20"/>
+              </w:rPr>
+            </w:pPr>
+            <w:r>
+              <w:rPr>
+                <w:sz w:val="20"/>
+                <w:szCs w:val="20"/>
+              </w:rPr>
+              <w:t xml:space="preserve">0x87 0x01 </w:t>
+            </w:r>
+            <w:proofErr w:type="spellStart"/>
+            <w:r>
+              <w:rPr>
+                <w:sz w:val="20"/>
+                <w:szCs w:val="20"/>
+              </w:rPr>
+              <w:t>0x01</w:t>
+            </w:r>
+            <w:proofErr w:type="spellEnd"/>
+            <w:r>
+              <w:rPr>
+                <w:sz w:val="20"/>
+                <w:szCs w:val="20"/>
+              </w:rPr>
+              <w:t xml:space="preserve"> 0x00 </w:t>
+            </w:r>
+            <w:proofErr w:type="spellStart"/>
+            <w:r>
+              <w:rPr>
+                <w:sz w:val="20"/>
+                <w:szCs w:val="20"/>
+              </w:rPr>
+              <w:t>0x00</w:t>
+            </w:r>
+            <w:proofErr w:type="spellEnd"/>
+            <w:r>
+              <w:rPr>
+                <w:sz w:val="20"/>
+                <w:szCs w:val="20"/>
+              </w:rPr>
+              <w:t xml:space="preserve"> 0x01 0x00 </w:t>
+            </w:r>
+            <w:proofErr w:type="spellStart"/>
+            <w:r>
+              <w:rPr>
+                <w:sz w:val="20"/>
+                <w:szCs w:val="20"/>
+              </w:rPr>
+              <w:t>0x00</w:t>
+            </w:r>
+            <w:proofErr w:type="spellEnd"/>
+          </w:p>
+        </w:tc>
+      </w:tr>
+      <w:tr>
+        <w:trPr>
+          <w:cnfStyle w:val="000000100000" w:firstRow="0" w:lastRow="0" w:firstColumn="0" w:lastColumn="0" w:oddVBand="0" w:evenVBand="0" w:oddHBand="1" w:evenHBand="0" w:firstRowFirstColumn="0" w:firstRowLastColumn="0" w:lastRowFirstColumn="0" w:lastRowLastColumn="0"/>
+          <w:trHeight w:val="271"/>
+        </w:trPr>
+        <w:tc>
+          <w:tcPr>
+            <w:cnfStyle w:val="001000000000" w:firstRow="0" w:lastRow="0" w:firstColumn="1" w:lastColumn="0" w:oddVBand="0" w:evenVBand="0" w:oddHBand="0" w:evenHBand="0" w:firstRowFirstColumn="0" w:firstRowLastColumn="0" w:lastRowFirstColumn="0" w:lastRowLastColumn="0"/>
+            <w:tcW w:w="1650" w:type="dxa"/>
+          </w:tcPr>
+          <w:p>
+            <w:pPr>
+              <w:rPr>
+                <w:sz w:val="20"/>
+                <w:szCs w:val="20"/>
+              </w:rPr>
+            </w:pPr>
+            <w:r>
+              <w:rPr>
+                <w:sz w:val="20"/>
+                <w:szCs w:val="20"/>
+              </w:rPr>
+              <w:t>Pause experiment</w:t>
+            </w:r>
+          </w:p>
+        </w:tc>
+        <w:tc>
+          <w:tcPr>
+            <w:tcW w:w="760" w:type="dxa"/>
+          </w:tcPr>
+          <w:p>
+            <w:pPr>
+              <w:cnfStyle w:val="000000100000" w:firstRow="0" w:lastRow="0" w:firstColumn="0" w:lastColumn="0" w:oddVBand="0" w:evenVBand="0" w:oddHBand="1" w:evenHBand="0" w:firstRowFirstColumn="0" w:firstRowLastColumn="0" w:lastRowFirstColumn="0" w:lastRowLastColumn="0"/>
+              <w:rPr>
+                <w:sz w:val="20"/>
+                <w:szCs w:val="20"/>
+              </w:rPr>
+            </w:pPr>
+            <w:r>
+              <w:rPr>
+                <w:sz w:val="20"/>
+                <w:szCs w:val="20"/>
+              </w:rPr>
+              <w:t>0x88</w:t>
+            </w:r>
+          </w:p>
+        </w:tc>
+        <w:tc>
+          <w:tcPr>
+            <w:tcW w:w="2805" w:type="dxa"/>
+          </w:tcPr>
+          <w:p>
+            <w:pPr>
+              <w:cnfStyle w:val="000000100000" w:firstRow="0" w:lastRow="0" w:firstColumn="0" w:lastColumn="0" w:oddVBand="0" w:evenVBand="0" w:oddHBand="1" w:evenHBand="0" w:firstRowFirstColumn="0" w:firstRowLastColumn="0" w:lastRowFirstColumn="0" w:lastRowLastColumn="0"/>
+              <w:rPr>
+                <w:sz w:val="20"/>
+                <w:szCs w:val="20"/>
+              </w:rPr>
+            </w:pPr>
+            <w:r>
+              <w:rPr>
+                <w:sz w:val="20"/>
+                <w:szCs w:val="20"/>
+              </w:rPr>
+              <w:t>None</w:t>
+            </w:r>
+          </w:p>
+        </w:tc>
+        <w:tc>
+          <w:tcPr>
+            <w:tcW w:w="1135" w:type="dxa"/>
+          </w:tcPr>
+          <w:p>
+            <w:pPr>
+              <w:cnfStyle w:val="000000100000" w:firstRow="0" w:lastRow="0" w:firstColumn="0" w:lastColumn="0" w:oddVBand="0" w:evenVBand="0" w:oddHBand="1" w:evenHBand="0" w:firstRowFirstColumn="0" w:firstRowLastColumn="0" w:lastRowFirstColumn="0" w:lastRowLastColumn="0"/>
+              <w:rPr>
+                <w:sz w:val="20"/>
+                <w:szCs w:val="20"/>
+              </w:rPr>
+            </w:pPr>
+            <w:r>
+              <w:rPr>
+                <w:sz w:val="20"/>
+                <w:szCs w:val="20"/>
+              </w:rPr>
+              <w:t>0x88</w:t>
+            </w:r>
+          </w:p>
+        </w:tc>
+        <w:tc>
+          <w:tcPr>
+            <w:tcW w:w="6785" w:type="dxa"/>
+          </w:tcPr>
+          <w:p>
+            <w:pPr>
+              <w:cnfStyle w:val="000000100000" w:firstRow="0" w:lastRow="0" w:firstColumn="0" w:lastColumn="0" w:oddVBand="0" w:evenVBand="0" w:oddHBand="1" w:evenHBand="0" w:firstRowFirstColumn="0" w:firstRowLastColumn="0" w:lastRowFirstColumn="0" w:lastRowLastColumn="0"/>
+              <w:rPr>
+                <w:sz w:val="20"/>
+                <w:szCs w:val="20"/>
+              </w:rPr>
+            </w:pPr>
+            <w:r>
+              <w:rPr>
+                <w:sz w:val="20"/>
+                <w:szCs w:val="20"/>
+              </w:rPr>
+              <w:t>Pauses the experiment at the current step.  The camera fire ISR continues to function and the controller can be operated manually at this point without disrupting the experiment sequence.</w:t>
+            </w:r>
+          </w:p>
+        </w:tc>
+      </w:tr>
+      <w:tr>
+        <w:trPr>
+          <w:trHeight w:val="271"/>
+        </w:trPr>
+        <w:tc>
+          <w:tcPr>
+            <w:cnfStyle w:val="001000000000" w:firstRow="0" w:lastRow="0" w:firstColumn="1" w:lastColumn="0" w:oddVBand="0" w:evenVBand="0" w:oddHBand="0" w:evenHBand="0" w:firstRowFirstColumn="0" w:firstRowLastColumn="0" w:lastRowFirstColumn="0" w:lastRowLastColumn="0"/>
+            <w:tcW w:w="1650" w:type="dxa"/>
+          </w:tcPr>
+          <w:p>
+            <w:pPr>
+              <w:rPr>
+                <w:sz w:val="20"/>
+                <w:szCs w:val="20"/>
+              </w:rPr>
+            </w:pPr>
+            <w:r>
+              <w:rPr>
+                <w:sz w:val="20"/>
+                <w:szCs w:val="20"/>
+              </w:rPr>
+              <w:t>Resume experiment</w:t>
+            </w:r>
+          </w:p>
+        </w:tc>
+        <w:tc>
+          <w:tcPr>
+            <w:tcW w:w="760" w:type="dxa"/>
+          </w:tcPr>
+          <w:p>
+            <w:pPr>
+              <w:cnfStyle w:val="000000000000" w:firstRow="0" w:lastRow="0" w:firstColumn="0" w:lastColumn="0" w:oddVBand="0" w:evenVBand="0" w:oddHBand="0" w:evenHBand="0" w:firstRowFirstColumn="0" w:firstRowLastColumn="0" w:lastRowFirstColumn="0" w:lastRowLastColumn="0"/>
+              <w:rPr>
+                <w:sz w:val="20"/>
+                <w:szCs w:val="20"/>
+              </w:rPr>
+            </w:pPr>
+            <w:r>
+              <w:rPr>
+                <w:sz w:val="20"/>
+                <w:szCs w:val="20"/>
+              </w:rPr>
+              <w:t>0x89</w:t>
+            </w:r>
+          </w:p>
+        </w:tc>
+        <w:tc>
+          <w:tcPr>
+            <w:tcW w:w="2805" w:type="dxa"/>
+          </w:tcPr>
+          <w:p>
+            <w:pPr>
+              <w:cnfStyle w:val="000000000000" w:firstRow="0" w:lastRow="0" w:firstColumn="0" w:lastColumn="0" w:oddVBand="0" w:evenVBand="0" w:oddHBand="0" w:evenHBand="0" w:firstRowFirstColumn="0" w:firstRowLastColumn="0" w:lastRowFirstColumn="0" w:lastRowLastColumn="0"/>
+              <w:rPr>
+                <w:sz w:val="20"/>
+                <w:szCs w:val="20"/>
+              </w:rPr>
+            </w:pPr>
+            <w:r>
+              <w:rPr>
+                <w:sz w:val="20"/>
+                <w:szCs w:val="20"/>
+              </w:rPr>
+              <w:t>None</w:t>
+            </w:r>
+          </w:p>
+        </w:tc>
+        <w:tc>
+          <w:tcPr>
+            <w:tcW w:w="1135" w:type="dxa"/>
+          </w:tcPr>
+          <w:p>
+            <w:pPr>
+              <w:cnfStyle w:val="000000000000" w:firstRow="0" w:lastRow="0" w:firstColumn="0" w:lastColumn="0" w:oddVBand="0" w:evenVBand="0" w:oddHBand="0" w:evenHBand="0" w:firstRowFirstColumn="0" w:firstRowLastColumn="0" w:lastRowFirstColumn="0" w:lastRowLastColumn="0"/>
+              <w:rPr>
+                <w:sz w:val="20"/>
+                <w:szCs w:val="20"/>
+              </w:rPr>
+            </w:pPr>
+            <w:r>
+              <w:rPr>
+                <w:sz w:val="20"/>
+                <w:szCs w:val="20"/>
+              </w:rPr>
+              <w:t>0x89</w:t>
+            </w:r>
+          </w:p>
+        </w:tc>
+        <w:tc>
+          <w:tcPr>
+            <w:tcW w:w="6785" w:type="dxa"/>
+          </w:tcPr>
+          <w:p>
+            <w:pPr>
+              <w:cnfStyle w:val="000000000000" w:firstRow="0" w:lastRow="0" w:firstColumn="0" w:lastColumn="0" w:oddVBand="0" w:evenVBand="0" w:oddHBand="0" w:evenHBand="0" w:firstRowFirstColumn="0" w:firstRowLastColumn="0" w:lastRowFirstColumn="0" w:lastRowLastColumn="0"/>
+              <w:rPr>
+                <w:sz w:val="20"/>
+                <w:szCs w:val="20"/>
+              </w:rPr>
+            </w:pPr>
+            <w:r>
+              <w:rPr>
+                <w:sz w:val="20"/>
+                <w:szCs w:val="20"/>
+              </w:rPr>
+              <w:t>Resumes a paused experiment at the next step in the sequence</w:t>
+            </w:r>
+          </w:p>
+        </w:tc>
+      </w:tr>
+      <w:tr>
+        <w:trPr>
+          <w:cnfStyle w:val="000000100000" w:firstRow="0" w:lastRow="0" w:firstColumn="0" w:lastColumn="0" w:oddVBand="0" w:evenVBand="0" w:oddHBand="1" w:evenHBand="0" w:firstRowFirstColumn="0" w:firstRowLastColumn="0" w:lastRowFirstColumn="0" w:lastRowLastColumn="0"/>
+          <w:trHeight w:val="271"/>
+        </w:trPr>
+        <w:tc>
+          <w:tcPr>
+            <w:cnfStyle w:val="001000000000" w:firstRow="0" w:lastRow="0" w:firstColumn="1" w:lastColumn="0" w:oddVBand="0" w:evenVBand="0" w:oddHBand="0" w:evenHBand="0" w:firstRowFirstColumn="0" w:firstRowLastColumn="0" w:lastRowFirstColumn="0" w:lastRowLastColumn="0"/>
+            <w:tcW w:w="1650" w:type="dxa"/>
+          </w:tcPr>
+          <w:p>
+            <w:pPr>
+              <w:rPr>
+                <w:sz w:val="20"/>
+                <w:szCs w:val="20"/>
+              </w:rPr>
+            </w:pPr>
+            <w:r>
+              <w:rPr>
+                <w:sz w:val="20"/>
+                <w:szCs w:val="20"/>
+              </w:rPr>
+              <w:t>Restart experiment</w:t>
+            </w:r>
+          </w:p>
+        </w:tc>
+        <w:tc>
+          <w:tcPr>
+            <w:tcW w:w="760" w:type="dxa"/>
+          </w:tcPr>
+          <w:p>
+            <w:pPr>
+              <w:cnfStyle w:val="000000100000" w:firstRow="0" w:lastRow="0" w:firstColumn="0" w:lastColumn="0" w:oddVBand="0" w:evenVBand="0" w:oddHBand="1" w:evenHBand="0" w:firstRowFirstColumn="0" w:firstRowLastColumn="0" w:lastRowFirstColumn="0" w:lastRowLastColumn="0"/>
+              <w:rPr>
+                <w:sz w:val="20"/>
+                <w:szCs w:val="20"/>
+              </w:rPr>
+            </w:pPr>
+            <w:r>
+              <w:rPr>
+                <w:sz w:val="20"/>
+                <w:szCs w:val="20"/>
+              </w:rPr>
+              <w:t>0x8A</w:t>
+            </w:r>
+          </w:p>
+        </w:tc>
+        <w:tc>
+          <w:tcPr>
+            <w:tcW w:w="2805" w:type="dxa"/>
+          </w:tcPr>
+          <w:p>
+            <w:pPr>
+              <w:cnfStyle w:val="000000100000" w:firstRow="0" w:lastRow="0" w:firstColumn="0" w:lastColumn="0" w:oddVBand="0" w:evenVBand="0" w:oddHBand="1" w:evenHBand="0" w:firstRowFirstColumn="0" w:firstRowLastColumn="0" w:lastRowFirstColumn="0" w:lastRowLastColumn="0"/>
+              <w:rPr>
+                <w:sz w:val="20"/>
+                <w:szCs w:val="20"/>
+              </w:rPr>
+            </w:pPr>
+            <w:r>
+              <w:rPr>
+                <w:sz w:val="20"/>
+                <w:szCs w:val="20"/>
+              </w:rPr>
+              <w:t>None</w:t>
+            </w:r>
+          </w:p>
+        </w:tc>
+        <w:tc>
+          <w:tcPr>
+            <w:tcW w:w="1135" w:type="dxa"/>
+          </w:tcPr>
+          <w:p>
+            <w:pPr>
+              <w:cnfStyle w:val="000000100000" w:firstRow="0" w:lastRow="0" w:firstColumn="0" w:lastColumn="0" w:oddVBand="0" w:evenVBand="0" w:oddHBand="1" w:evenHBand="0" w:firstRowFirstColumn="0" w:firstRowLastColumn="0" w:lastRowFirstColumn="0" w:lastRowLastColumn="0"/>
+              <w:rPr>
+                <w:sz w:val="20"/>
+                <w:szCs w:val="20"/>
+              </w:rPr>
+            </w:pPr>
+            <w:r>
+              <w:rPr>
+                <w:sz w:val="20"/>
+                <w:szCs w:val="20"/>
+              </w:rPr>
+              <w:t>0x8A</w:t>
+            </w:r>
+          </w:p>
+        </w:tc>
+        <w:tc>
+          <w:tcPr>
+            <w:tcW w:w="6785" w:type="dxa"/>
+          </w:tcPr>
+          <w:p>
+            <w:pPr>
+              <w:cnfStyle w:val="000000100000" w:firstRow="0" w:lastRow="0" w:firstColumn="0" w:lastColumn="0" w:oddVBand="0" w:evenVBand="0" w:oddHBand="1" w:evenHBand="0" w:firstRowFirstColumn="0" w:firstRowLastColumn="0" w:lastRowFirstColumn="0" w:lastRowLastColumn="0"/>
+              <w:rPr>
+                <w:sz w:val="20"/>
+                <w:szCs w:val="20"/>
+              </w:rPr>
+            </w:pPr>
+            <w:r>
+              <w:rPr>
+                <w:sz w:val="20"/>
+                <w:szCs w:val="20"/>
+              </w:rPr>
+              <w:t>Resets the currently running experiment’s step to the first step in the list</w:t>
+            </w:r>
+          </w:p>
+        </w:tc>
+      </w:tr>
+      <w:tr>
+        <w:trPr>
+          <w:trHeight w:val="271"/>
+        </w:trPr>
+        <w:tc>
+          <w:tcPr>
+            <w:cnfStyle w:val="001000000000" w:firstRow="0" w:lastRow="0" w:firstColumn="1" w:lastColumn="0" w:oddVBand="0" w:evenVBand="0" w:oddHBand="0" w:evenHBand="0" w:firstRowFirstColumn="0" w:firstRowLastColumn="0" w:lastRowFirstColumn="0" w:lastRowLastColumn="0"/>
+            <w:tcW w:w="1650" w:type="dxa"/>
+          </w:tcPr>
+          <w:p>
+            <w:pPr>
+              <w:rPr>
+                <w:sz w:val="20"/>
+                <w:szCs w:val="20"/>
+              </w:rPr>
+            </w:pPr>
+            <w:r>
+              <w:rPr>
+                <w:sz w:val="20"/>
+                <w:szCs w:val="20"/>
+              </w:rPr>
+              <w:t>Delete experiment</w:t>
+            </w:r>
+          </w:p>
+        </w:tc>
+        <w:tc>
+          <w:tcPr>
+            <w:tcW w:w="760" w:type="dxa"/>
+          </w:tcPr>
+          <w:p>
+            <w:pPr>
+              <w:cnfStyle w:val="000000000000" w:firstRow="0" w:lastRow="0" w:firstColumn="0" w:lastColumn="0" w:oddVBand="0" w:evenVBand="0" w:oddHBand="0" w:evenHBand="0" w:firstRowFirstColumn="0" w:firstRowLastColumn="0" w:lastRowFirstColumn="0" w:lastRowLastColumn="0"/>
+              <w:rPr>
+                <w:sz w:val="20"/>
+                <w:szCs w:val="20"/>
+              </w:rPr>
+            </w:pPr>
+            <w:r>
+              <w:rPr>
+                <w:sz w:val="20"/>
+                <w:szCs w:val="20"/>
+              </w:rPr>
+              <w:t>0x8B</w:t>
+            </w:r>
+          </w:p>
+        </w:tc>
+        <w:tc>
+          <w:tcPr>
+            <w:tcW w:w="2805" w:type="dxa"/>
+          </w:tcPr>
+          <w:p>
+            <w:pPr>
+              <w:cnfStyle w:val="000000000000" w:firstRow="0" w:lastRow="0" w:firstColumn="0" w:lastColumn="0" w:oddVBand="0" w:evenVBand="0" w:oddHBand="0" w:evenHBand="0" w:firstRowFirstColumn="0" w:firstRowLastColumn="0" w:lastRowFirstColumn="0" w:lastRowLastColumn="0"/>
+              <w:rPr>
+                <w:sz w:val="20"/>
+                <w:szCs w:val="20"/>
+              </w:rPr>
+            </w:pPr>
+            <w:r>
+              <w:rPr>
+                <w:sz w:val="20"/>
+                <w:szCs w:val="20"/>
+              </w:rPr>
+              <w:t>None</w:t>
+            </w:r>
+          </w:p>
+        </w:tc>
+        <w:tc>
+          <w:tcPr>
+            <w:tcW w:w="1135" w:type="dxa"/>
+          </w:tcPr>
+          <w:p>
+            <w:pPr>
+              <w:cnfStyle w:val="000000000000" w:firstRow="0" w:lastRow="0" w:firstColumn="0" w:lastColumn="0" w:oddVBand="0" w:evenVBand="0" w:oddHBand="0" w:evenHBand="0" w:firstRowFirstColumn="0" w:firstRowLastColumn="0" w:lastRowFirstColumn="0" w:lastRowLastColumn="0"/>
+              <w:rPr>
+                <w:sz w:val="20"/>
+                <w:szCs w:val="20"/>
+              </w:rPr>
+            </w:pPr>
+            <w:r>
+              <w:rPr>
+                <w:sz w:val="20"/>
+                <w:szCs w:val="20"/>
+              </w:rPr>
+              <w:t>0x8A</w:t>
+            </w:r>
+          </w:p>
+        </w:tc>
+        <w:tc>
+          <w:tcPr>
+            <w:tcW w:w="6785" w:type="dxa"/>
+          </w:tcPr>
+          <w:p>
+            <w:pPr>
+              <w:cnfStyle w:val="000000000000" w:firstRow="0" w:lastRow="0" w:firstColumn="0" w:lastColumn="0" w:oddVBand="0" w:evenVBand="0" w:oddHBand="0" w:evenHBand="0" w:firstRowFirstColumn="0" w:firstRowLastColumn="0" w:lastRowFirstColumn="0" w:lastRowLastColumn="0"/>
+              <w:rPr>
+                <w:sz w:val="20"/>
+                <w:szCs w:val="20"/>
+              </w:rPr>
+            </w:pPr>
+            <w:r>
+              <w:rPr>
+                <w:sz w:val="20"/>
+                <w:szCs w:val="20"/>
+              </w:rPr>
+              <w:t>Pops all nodes from the experiment list and frees memory.</w:t>
+            </w:r>
+          </w:p>
+        </w:tc>
+      </w:tr>
+      <w:tr>
+        <w:trPr>
+          <w:cnfStyle w:val="000000100000" w:firstRow="0" w:lastRow="0" w:firstColumn="0" w:lastColumn="0" w:oddVBand="0" w:evenVBand="0" w:oddHBand="1" w:evenHBand="0" w:firstRowFirstColumn="0" w:firstRowLastColumn="0" w:lastRowFirstColumn="0" w:lastRowLastColumn="0"/>
+          <w:trHeight w:val="271"/>
+        </w:trPr>
+        <w:tc>
+          <w:tcPr>
+            <w:cnfStyle w:val="001000000000" w:firstRow="0" w:lastRow="0" w:firstColumn="1" w:lastColumn="0" w:oddVBand="0" w:evenVBand="0" w:oddHBand="0" w:evenHBand="0" w:firstRowFirstColumn="0" w:firstRowLastColumn="0" w:lastRowFirstColumn="0" w:lastRowLastColumn="0"/>
+            <w:tcW w:w="1650" w:type="dxa"/>
+          </w:tcPr>
+          <w:p>
+            <w:pPr>
+              <w:rPr>
+                <w:sz w:val="20"/>
+                <w:szCs w:val="20"/>
+              </w:rPr>
+            </w:pPr>
+            <w:r>
+              <w:rPr>
+                <w:sz w:val="20"/>
+                <w:szCs w:val="20"/>
+              </w:rPr>
+              <w:t>Delete first node</w:t>
+            </w:r>
+          </w:p>
+        </w:tc>
+        <w:tc>
+          <w:tcPr>
+            <w:tcW w:w="760" w:type="dxa"/>
+          </w:tcPr>
+          <w:p>
+            <w:pPr>
+              <w:cnfStyle w:val="000000100000" w:firstRow="0" w:lastRow="0" w:firstColumn="0" w:lastColumn="0" w:oddVBand="0" w:evenVBand="0" w:oddHBand="1" w:evenHBand="0" w:firstRowFirstColumn="0" w:firstRowLastColumn="0" w:lastRowFirstColumn="0" w:lastRowLastColumn="0"/>
+              <w:rPr>
+                <w:sz w:val="20"/>
+                <w:szCs w:val="20"/>
+              </w:rPr>
+            </w:pPr>
+            <w:r>
+              <w:rPr>
+                <w:sz w:val="20"/>
+                <w:szCs w:val="20"/>
+              </w:rPr>
+              <w:t>0x8C</w:t>
+            </w:r>
+          </w:p>
+        </w:tc>
+        <w:tc>
+          <w:tcPr>
+            <w:tcW w:w="2805" w:type="dxa"/>
+          </w:tcPr>
+          <w:p>
+            <w:pPr>
+              <w:cnfStyle w:val="000000100000" w:firstRow="0" w:lastRow="0" w:firstColumn="0" w:lastColumn="0" w:oddVBand="0" w:evenVBand="0" w:oddHBand="1" w:evenHBand="0" w:firstRowFirstColumn="0" w:firstRowLastColumn="0" w:lastRowFirstColumn="0" w:lastRowLastColumn="0"/>
+              <w:rPr>
+                <w:sz w:val="20"/>
+                <w:szCs w:val="20"/>
+              </w:rPr>
+            </w:pPr>
+            <w:r>
+              <w:rPr>
+                <w:sz w:val="20"/>
+                <w:szCs w:val="20"/>
+              </w:rPr>
+              <w:t>Experiment number</w:t>
+            </w:r>
+          </w:p>
+        </w:tc>
+        <w:tc>
+          <w:tcPr>
+            <w:tcW w:w="1135" w:type="dxa"/>
+          </w:tcPr>
+          <w:p>
+            <w:pPr>
+              <w:cnfStyle w:val="000000100000" w:firstRow="0" w:lastRow="0" w:firstColumn="0" w:lastColumn="0" w:oddVBand="0" w:evenVBand="0" w:oddHBand="1" w:evenHBand="0" w:firstRowFirstColumn="0" w:firstRowLastColumn="0" w:lastRowFirstColumn="0" w:lastRowLastColumn="0"/>
+              <w:rPr>
+                <w:sz w:val="20"/>
+                <w:szCs w:val="20"/>
+              </w:rPr>
+            </w:pPr>
+            <w:r>
+              <w:rPr>
+                <w:sz w:val="20"/>
+                <w:szCs w:val="20"/>
+              </w:rPr>
+              <w:t>0x8B</w:t>
+            </w:r>
+          </w:p>
+        </w:tc>
+        <w:tc>
+          <w:tcPr>
+            <w:tcW w:w="6785" w:type="dxa"/>
+          </w:tcPr>
+          <w:p>
+            <w:pPr>
+              <w:cnfStyle w:val="000000100000" w:firstRow="0" w:lastRow="0" w:firstColumn="0" w:lastColumn="0" w:oddVBand="0" w:evenVBand="0" w:oddHBand="1" w:evenHBand="0" w:firstRowFirstColumn="0" w:firstRowLastColumn="0" w:lastRowFirstColumn="0" w:lastRowLastColumn="0"/>
+              <w:rPr>
+                <w:sz w:val="20"/>
+                <w:szCs w:val="20"/>
+              </w:rPr>
+            </w:pPr>
+            <w:r>
+              <w:rPr>
+                <w:sz w:val="20"/>
+                <w:szCs w:val="20"/>
+              </w:rPr>
+              <w:t>Pops the first node from the list</w:t>
+            </w:r>
+          </w:p>
+        </w:tc>
+      </w:tr>
+      <w:tr>
+        <w:trPr>
+          <w:trHeight w:val="271"/>
+        </w:trPr>
+        <w:tc>
+          <w:tcPr>
+            <w:cnfStyle w:val="001000000000" w:firstRow="0" w:lastRow="0" w:firstColumn="1" w:lastColumn="0" w:oddVBand="0" w:evenVBand="0" w:oddHBand="0" w:evenHBand="0" w:firstRowFirstColumn="0" w:firstRowLastColumn="0" w:lastRowFirstColumn="0" w:lastRowLastColumn="0"/>
+            <w:tcW w:w="1650" w:type="dxa"/>
+          </w:tcPr>
+          <w:p>
+            <w:pPr>
+              <w:rPr>
+                <w:sz w:val="20"/>
+                <w:szCs w:val="20"/>
+              </w:rPr>
+            </w:pPr>
+            <w:r>
+              <w:rPr>
+                <w:sz w:val="20"/>
+                <w:szCs w:val="20"/>
+              </w:rPr>
+              <w:t>Delete last node</w:t>
+            </w:r>
+          </w:p>
+        </w:tc>
+        <w:tc>
+          <w:tcPr>
+            <w:tcW w:w="760" w:type="dxa"/>
+          </w:tcPr>
+          <w:p>
+            <w:pPr>
+              <w:cnfStyle w:val="000000000000" w:firstRow="0" w:lastRow="0" w:firstColumn="0" w:lastColumn="0" w:oddVBand="0" w:evenVBand="0" w:oddHBand="0" w:evenHBand="0" w:firstRowFirstColumn="0" w:firstRowLastColumn="0" w:lastRowFirstColumn="0" w:lastRowLastColumn="0"/>
+              <w:rPr>
+                <w:sz w:val="20"/>
+                <w:szCs w:val="20"/>
+              </w:rPr>
+            </w:pPr>
+            <w:r>
+              <w:rPr>
+                <w:sz w:val="20"/>
+                <w:szCs w:val="20"/>
+              </w:rPr>
+              <w:t>0x8D</w:t>
+            </w:r>
+          </w:p>
+        </w:tc>
+        <w:tc>
+          <w:tcPr>
+            <w:tcW w:w="2805" w:type="dxa"/>
+          </w:tcPr>
+          <w:p>
+            <w:pPr>
+              <w:cnfStyle w:val="000000000000" w:firstRow="0" w:lastRow="0" w:firstColumn="0" w:lastColumn="0" w:oddVBand="0" w:evenVBand="0" w:oddHBand="0" w:evenHBand="0" w:firstRowFirstColumn="0" w:firstRowLastColumn="0" w:lastRowFirstColumn="0" w:lastRowLastColumn="0"/>
+              <w:rPr>
+                <w:sz w:val="20"/>
+                <w:szCs w:val="20"/>
+              </w:rPr>
+            </w:pPr>
+            <w:r>
+              <w:rPr>
+                <w:sz w:val="20"/>
+                <w:szCs w:val="20"/>
+              </w:rPr>
+              <w:t>Experiment number</w:t>
+            </w:r>
+          </w:p>
+        </w:tc>
+        <w:tc>
+          <w:tcPr>
+            <w:tcW w:w="1135" w:type="dxa"/>
+          </w:tcPr>
+          <w:p>
+            <w:pPr>
+              <w:cnfStyle w:val="000000000000" w:firstRow="0" w:lastRow="0" w:firstColumn="0" w:lastColumn="0" w:oddVBand="0" w:evenVBand="0" w:oddHBand="0" w:evenHBand="0" w:firstRowFirstColumn="0" w:firstRowLastColumn="0" w:lastRowFirstColumn="0" w:lastRowLastColumn="0"/>
+              <w:rPr>
+                <w:sz w:val="20"/>
+                <w:szCs w:val="20"/>
+              </w:rPr>
+            </w:pPr>
+            <w:r>
+              <w:rPr>
+                <w:sz w:val="20"/>
+                <w:szCs w:val="20"/>
+              </w:rPr>
+              <w:t>0x8C</w:t>
+            </w:r>
+          </w:p>
+        </w:tc>
+        <w:tc>
+          <w:tcPr>
+            <w:tcW w:w="6785" w:type="dxa"/>
+          </w:tcPr>
+          <w:p>
+            <w:pPr>
+              <w:cnfStyle w:val="000000000000" w:firstRow="0" w:lastRow="0" w:firstColumn="0" w:lastColumn="0" w:oddVBand="0" w:evenVBand="0" w:oddHBand="0" w:evenHBand="0" w:firstRowFirstColumn="0" w:firstRowLastColumn="0" w:lastRowFirstColumn="0" w:lastRowLastColumn="0"/>
+              <w:rPr>
+                <w:sz w:val="20"/>
+                <w:szCs w:val="20"/>
+              </w:rPr>
+            </w:pPr>
+            <w:r>
+              <w:rPr>
+                <w:sz w:val="20"/>
+                <w:szCs w:val="20"/>
+              </w:rPr>
+              <w:t>Pops the last node from the list</w:t>
+            </w:r>
+          </w:p>
+        </w:tc>
+      </w:tr>
+      <w:tr>
+        <w:trPr>
+          <w:cnfStyle w:val="000000100000" w:firstRow="0" w:lastRow="0" w:firstColumn="0" w:lastColumn="0" w:oddVBand="0" w:evenVBand="0" w:oddHBand="1" w:evenHBand="0" w:firstRowFirstColumn="0" w:firstRowLastColumn="0" w:lastRowFirstColumn="0" w:lastRowLastColumn="0"/>
+          <w:trHeight w:val="271"/>
+        </w:trPr>
+        <w:tc>
+          <w:tcPr>
+            <w:cnfStyle w:val="001000000000" w:firstRow="0" w:lastRow="0" w:firstColumn="1" w:lastColumn="0" w:oddVBand="0" w:evenVBand="0" w:oddHBand="0" w:evenHBand="0" w:firstRowFirstColumn="0" w:firstRowLastColumn="0" w:lastRowFirstColumn="0" w:lastRowLastColumn="0"/>
+            <w:tcW w:w="1650" w:type="dxa"/>
+          </w:tcPr>
+          <w:p>
+            <w:pPr>
+              <w:rPr>
+                <w:sz w:val="20"/>
+                <w:szCs w:val="20"/>
+              </w:rPr>
+            </w:pPr>
+            <w:r>
+              <w:rPr>
+                <w:sz w:val="20"/>
+                <w:szCs w:val="20"/>
+              </w:rPr>
+              <w:lastRenderedPageBreak/>
+              <w:t>Count steps</w:t>
+            </w:r>
+          </w:p>
+        </w:tc>
+        <w:tc>
+          <w:tcPr>
+            <w:tcW w:w="760" w:type="dxa"/>
+          </w:tcPr>
+          <w:p>
+            <w:pPr>
+              <w:cnfStyle w:val="000000100000" w:firstRow="0" w:lastRow="0" w:firstColumn="0" w:lastColumn="0" w:oddVBand="0" w:evenVBand="0" w:oddHBand="1" w:evenHBand="0" w:firstRowFirstColumn="0" w:firstRowLastColumn="0" w:lastRowFirstColumn="0" w:lastRowLastColumn="0"/>
+              <w:rPr>
+                <w:sz w:val="20"/>
+                <w:szCs w:val="20"/>
+              </w:rPr>
+            </w:pPr>
+            <w:r>
+              <w:rPr>
+                <w:sz w:val="20"/>
+                <w:szCs w:val="20"/>
+              </w:rPr>
+              <w:t>0x8E</w:t>
+            </w:r>
+          </w:p>
+        </w:tc>
+        <w:tc>
+          <w:tcPr>
+            <w:tcW w:w="2805" w:type="dxa"/>
+          </w:tcPr>
+          <w:p>
+            <w:pPr>
+              <w:cnfStyle w:val="000000100000" w:firstRow="0" w:lastRow="0" w:firstColumn="0" w:lastColumn="0" w:oddVBand="0" w:evenVBand="0" w:oddHBand="1" w:evenHBand="0" w:firstRowFirstColumn="0" w:firstRowLastColumn="0" w:lastRowFirstColumn="0" w:lastRowLastColumn="0"/>
+              <w:rPr>
+                <w:sz w:val="20"/>
+                <w:szCs w:val="20"/>
+              </w:rPr>
+            </w:pPr>
+            <w:r>
+              <w:rPr>
+                <w:sz w:val="20"/>
+                <w:szCs w:val="20"/>
+              </w:rPr>
+              <w:t>Experiment number</w:t>
+            </w:r>
+          </w:p>
+        </w:tc>
+        <w:tc>
+          <w:tcPr>
+            <w:tcW w:w="1135" w:type="dxa"/>
+          </w:tcPr>
+          <w:p>
+            <w:pPr>
+              <w:cnfStyle w:val="000000100000" w:firstRow="0" w:lastRow="0" w:firstColumn="0" w:lastColumn="0" w:oddVBand="0" w:evenVBand="0" w:oddHBand="1" w:evenHBand="0" w:firstRowFirstColumn="0" w:firstRowLastColumn="0" w:lastRowFirstColumn="0" w:lastRowLastColumn="0"/>
+              <w:rPr>
+                <w:sz w:val="20"/>
+                <w:szCs w:val="20"/>
+              </w:rPr>
+            </w:pPr>
+            <w:r>
+              <w:rPr>
+                <w:sz w:val="20"/>
+                <w:szCs w:val="20"/>
+              </w:rPr>
+              <w:t>See note</w:t>
+            </w:r>
+          </w:p>
+        </w:tc>
+        <w:tc>
+          <w:tcPr>
+            <w:tcW w:w="6785" w:type="dxa"/>
+          </w:tcPr>
+          <w:p>
+            <w:pPr>
+              <w:cnfStyle w:val="000000100000" w:firstRow="0" w:lastRow="0" w:firstColumn="0" w:lastColumn="0" w:oddVBand="0" w:evenVBand="0" w:oddHBand="1" w:evenHBand="0" w:firstRowFirstColumn="0" w:firstRowLastColumn="0" w:lastRowFirstColumn="0" w:lastRowLastColumn="0"/>
+              <w:rPr>
+                <w:sz w:val="20"/>
+                <w:szCs w:val="20"/>
+              </w:rPr>
+            </w:pPr>
+            <w:r>
+              <w:rPr>
+                <w:sz w:val="20"/>
+                <w:szCs w:val="20"/>
+              </w:rPr>
+              <w:t>Counts the number of nodes in the experiment list and the total number of steps for all nodes.  Example output for experiment 0 with 2 nodes of 16 steps each:</w:t>
+            </w:r>
+          </w:p>
+          <w:p>
+            <w:pPr>
+              <w:cnfStyle w:val="000000100000" w:firstRow="0" w:lastRow="0" w:firstColumn="0" w:lastColumn="0" w:oddVBand="0" w:evenVBand="0" w:oddHBand="1" w:evenHBand="0" w:firstRowFirstColumn="0" w:firstRowLastColumn="0" w:lastRowFirstColumn="0" w:lastRowLastColumn="0"/>
+              <w:rPr>
+                <w:sz w:val="20"/>
+                <w:szCs w:val="20"/>
+              </w:rPr>
+            </w:pPr>
+            <w:r>
+              <w:rPr>
+                <w:sz w:val="20"/>
+                <w:szCs w:val="20"/>
+              </w:rPr>
+              <w:t>0x8E 0x00 0x02 0x20</w:t>
+            </w:r>
+          </w:p>
+        </w:tc>
+      </w:tr>
+      <w:tr>
+        <w:trPr>
+          <w:trHeight w:val="271"/>
+        </w:trPr>
+        <w:tc>
+          <w:tcPr>
+            <w:cnfStyle w:val="001000000000" w:firstRow="0" w:lastRow="0" w:firstColumn="1" w:lastColumn="0" w:oddVBand="0" w:evenVBand="0" w:oddHBand="0" w:evenHBand="0" w:firstRowFirstColumn="0" w:firstRowLastColumn="0" w:lastRowFirstColumn="0" w:lastRowLastColumn="0"/>
+            <w:tcW w:w="1650" w:type="dxa"/>
+          </w:tcPr>
+          <w:p>
+            <w:pPr>
+              <w:rPr>
+                <w:sz w:val="20"/>
+                <w:szCs w:val="20"/>
+              </w:rPr>
+            </w:pPr>
+            <w:r>
+              <w:rPr>
+                <w:sz w:val="20"/>
+                <w:szCs w:val="20"/>
+              </w:rPr>
+              <w:t>Stop experiment</w:t>
+            </w:r>
+          </w:p>
+        </w:tc>
+        <w:tc>
+          <w:tcPr>
+            <w:tcW w:w="760" w:type="dxa"/>
+          </w:tcPr>
+          <w:p>
+            <w:pPr>
+              <w:cnfStyle w:val="000000000000" w:firstRow="0" w:lastRow="0" w:firstColumn="0" w:lastColumn="0" w:oddVBand="0" w:evenVBand="0" w:oddHBand="0" w:evenHBand="0" w:firstRowFirstColumn="0" w:firstRowLastColumn="0" w:lastRowFirstColumn="0" w:lastRowLastColumn="0"/>
+              <w:rPr>
+                <w:sz w:val="20"/>
+                <w:szCs w:val="20"/>
+              </w:rPr>
+            </w:pPr>
+            <w:r>
+              <w:rPr>
+                <w:sz w:val="20"/>
+                <w:szCs w:val="20"/>
+              </w:rPr>
+              <w:t>0x8F</w:t>
+            </w:r>
+          </w:p>
+        </w:tc>
+        <w:tc>
+          <w:tcPr>
+            <w:tcW w:w="2805" w:type="dxa"/>
+          </w:tcPr>
+          <w:p>
+            <w:pPr>
+              <w:cnfStyle w:val="000000000000" w:firstRow="0" w:lastRow="0" w:firstColumn="0" w:lastColumn="0" w:oddVBand="0" w:evenVBand="0" w:oddHBand="0" w:evenHBand="0" w:firstRowFirstColumn="0" w:firstRowLastColumn="0" w:lastRowFirstColumn="0" w:lastRowLastColumn="0"/>
+              <w:rPr>
+                <w:sz w:val="20"/>
+                <w:szCs w:val="20"/>
+              </w:rPr>
+            </w:pPr>
+            <w:r>
+              <w:rPr>
+                <w:sz w:val="20"/>
+                <w:szCs w:val="20"/>
+              </w:rPr>
+              <w:t>None</w:t>
+            </w:r>
+          </w:p>
+        </w:tc>
+        <w:tc>
+          <w:tcPr>
+            <w:tcW w:w="1135" w:type="dxa"/>
+          </w:tcPr>
+          <w:p>
+            <w:pPr>
+              <w:cnfStyle w:val="000000000000" w:firstRow="0" w:lastRow="0" w:firstColumn="0" w:lastColumn="0" w:oddVBand="0" w:evenVBand="0" w:oddHBand="0" w:evenHBand="0" w:firstRowFirstColumn="0" w:firstRowLastColumn="0" w:lastRowFirstColumn="0" w:lastRowLastColumn="0"/>
+              <w:rPr>
+                <w:sz w:val="20"/>
+                <w:szCs w:val="20"/>
+              </w:rPr>
+            </w:pPr>
+            <w:r>
+              <w:rPr>
+                <w:sz w:val="20"/>
+                <w:szCs w:val="20"/>
+              </w:rPr>
+              <w:t>0x8F</w:t>
+            </w:r>
+          </w:p>
+        </w:tc>
+        <w:tc>
+          <w:tcPr>
+            <w:tcW w:w="6785" w:type="dxa"/>
+          </w:tcPr>
+          <w:p>
+            <w:pPr>
+              <w:cnfStyle w:val="000000000000" w:firstRow="0" w:lastRow="0" w:firstColumn="0" w:lastColumn="0" w:oddVBand="0" w:evenVBand="0" w:oddHBand="0" w:evenHBand="0" w:firstRowFirstColumn="0" w:firstRowLastColumn="0" w:lastRowFirstColumn="0" w:lastRowLastColumn="0"/>
+              <w:rPr>
+                <w:sz w:val="20"/>
+                <w:szCs w:val="20"/>
+              </w:rPr>
+            </w:pPr>
+            <w:r>
+              <w:rPr>
+                <w:sz w:val="20"/>
+                <w:szCs w:val="20"/>
+              </w:rPr>
+              <w:t>Halts execution of the current acquisition sequence.  The controller returns to the pre-experiment state.  The experiment progress is lost.</w:t>
+            </w:r>
+          </w:p>
+        </w:tc>
+      </w:tr>
+      <w:tr>
+        <w:trPr>
+          <w:cnfStyle w:val="000000100000" w:firstRow="0" w:lastRow="0" w:firstColumn="0" w:lastColumn="0" w:oddVBand="0" w:evenVBand="0" w:oddHBand="1" w:evenHBand="0" w:firstRowFirstColumn="0" w:firstRowLastColumn="0" w:lastRowFirstColumn="0" w:lastRowLastColumn="0"/>
+          <w:trHeight w:val="271"/>
+        </w:trPr>
+        <w:tc>
+          <w:tcPr>
+            <w:cnfStyle w:val="001000000000" w:firstRow="0" w:lastRow="0" w:firstColumn="1" w:lastColumn="0" w:oddVBand="0" w:evenVBand="0" w:oddHBand="0" w:evenHBand="0" w:firstRowFirstColumn="0" w:firstRowLastColumn="0" w:lastRowFirstColumn="0" w:lastRowLastColumn="0"/>
+            <w:tcW w:w="1650" w:type="dxa"/>
+          </w:tcPr>
+          <w:p>
+            <w:pPr>
+              <w:rPr>
+                <w:sz w:val="20"/>
+                <w:szCs w:val="20"/>
+              </w:rPr>
+            </w:pPr>
+            <w:r>
+              <w:rPr>
+                <w:sz w:val="20"/>
+                <w:szCs w:val="20"/>
+              </w:rPr>
+              <w:t>Load static half sequence</w:t>
+            </w:r>
+          </w:p>
+        </w:tc>
+        <w:tc>
+          <w:tcPr>
+            <w:tcW w:w="760" w:type="dxa"/>
+          </w:tcPr>
+          <w:p>
+            <w:pPr>
+              <w:cnfStyle w:val="000000100000" w:firstRow="0" w:lastRow="0" w:firstColumn="0" w:lastColumn="0" w:oddVBand="0" w:evenVBand="0" w:oddHBand="1" w:evenHBand="0" w:firstRowFirstColumn="0" w:firstRowLastColumn="0" w:lastRowFirstColumn="0" w:lastRowLastColumn="0"/>
+              <w:rPr>
+                <w:sz w:val="20"/>
+                <w:szCs w:val="20"/>
+              </w:rPr>
+            </w:pPr>
+            <w:r>
+              <w:rPr>
+                <w:sz w:val="20"/>
+                <w:szCs w:val="20"/>
+              </w:rPr>
+              <w:t>0x90</w:t>
+            </w:r>
+          </w:p>
+        </w:tc>
+        <w:tc>
+          <w:tcPr>
+            <w:tcW w:w="2805" w:type="dxa"/>
+          </w:tcPr>
+          <w:p>
+            <w:pPr>
+              <w:cnfStyle w:val="000000100000" w:firstRow="0" w:lastRow="0" w:firstColumn="0" w:lastColumn="0" w:oddVBand="0" w:evenVBand="0" w:oddHBand="1" w:evenHBand="0" w:firstRowFirstColumn="0" w:firstRowLastColumn="0" w:lastRowFirstColumn="0" w:lastRowLastColumn="0"/>
+              <w:rPr>
+                <w:sz w:val="20"/>
+                <w:szCs w:val="20"/>
+              </w:rPr>
+            </w:pPr>
+            <w:r>
+              <w:rPr>
+                <w:sz w:val="20"/>
+                <w:szCs w:val="20"/>
+              </w:rPr>
+              <w:t>Number of steps, step size</w:t>
+            </w:r>
+          </w:p>
+        </w:tc>
+        <w:tc>
+          <w:tcPr>
+            <w:tcW w:w="1135" w:type="dxa"/>
+          </w:tcPr>
+          <w:p>
+            <w:pPr>
+              <w:cnfStyle w:val="000000100000" w:firstRow="0" w:lastRow="0" w:firstColumn="0" w:lastColumn="0" w:oddVBand="0" w:evenVBand="0" w:oddHBand="1" w:evenHBand="0" w:firstRowFirstColumn="0" w:firstRowLastColumn="0" w:lastRowFirstColumn="0" w:lastRowLastColumn="0"/>
+              <w:rPr>
+                <w:sz w:val="20"/>
+                <w:szCs w:val="20"/>
+              </w:rPr>
+            </w:pPr>
+            <w:r>
+              <w:rPr>
+                <w:sz w:val="20"/>
+                <w:szCs w:val="20"/>
+              </w:rPr>
+              <w:t>0x00 on success</w:t>
+            </w:r>
+          </w:p>
+        </w:tc>
+        <w:tc>
+          <w:tcPr>
+            <w:tcW w:w="6785" w:type="dxa"/>
+          </w:tcPr>
+          <w:p>
+            <w:pPr>
+              <w:cnfStyle w:val="000000100000" w:firstRow="0" w:lastRow="0" w:firstColumn="0" w:lastColumn="0" w:oddVBand="0" w:evenVBand="0" w:oddHBand="1" w:evenHBand="0" w:firstRowFirstColumn="0" w:firstRowLastColumn="0" w:lastRowFirstColumn="0" w:lastRowLastColumn="0"/>
+              <w:rPr>
+                <w:sz w:val="20"/>
+                <w:szCs w:val="20"/>
+              </w:rPr>
+            </w:pPr>
+            <w:r>
+              <w:rPr>
+                <w:sz w:val="20"/>
+                <w:szCs w:val="20"/>
+              </w:rPr>
+              <w:t>Creates a sequence of dc values (static SAIM angles) along both axes</w:t>
+            </w:r>
+            <w:r>
+              <w:rPr>
+                <w:sz w:val="20"/>
+                <w:szCs w:val="20"/>
+              </w:rPr>
+              <w:t xml:space="preserve"> starting from the circle scan zero value</w:t>
+            </w:r>
+            <w:r>
+              <w:rPr>
+                <w:sz w:val="20"/>
+                <w:szCs w:val="20"/>
+              </w:rPr>
+              <w:t>.</w:t>
+            </w:r>
+          </w:p>
+          <w:p>
+            <w:pPr>
+              <w:cnfStyle w:val="000000100000" w:firstRow="0" w:lastRow="0" w:firstColumn="0" w:lastColumn="0" w:oddVBand="0" w:evenVBand="0" w:oddHBand="1" w:evenHBand="0" w:firstRowFirstColumn="0" w:firstRowLastColumn="0" w:lastRowFirstColumn="0" w:lastRowLastColumn="0"/>
+              <w:rPr>
+                <w:sz w:val="20"/>
+                <w:szCs w:val="20"/>
+              </w:rPr>
+            </w:pPr>
+            <w:r>
+              <w:rPr>
+                <w:sz w:val="20"/>
+                <w:szCs w:val="20"/>
+              </w:rPr>
+              <w:t xml:space="preserve">0x90 </w:t>
+            </w:r>
+            <w:proofErr w:type="spellStart"/>
+            <w:r>
+              <w:rPr>
+                <w:sz w:val="20"/>
+                <w:szCs w:val="20"/>
+              </w:rPr>
+              <w:t>HB_steps</w:t>
+            </w:r>
+            <w:proofErr w:type="spellEnd"/>
+            <w:r>
+              <w:rPr>
+                <w:sz w:val="20"/>
+                <w:szCs w:val="20"/>
+              </w:rPr>
+              <w:t xml:space="preserve"> </w:t>
+            </w:r>
+            <w:proofErr w:type="spellStart"/>
+            <w:r>
+              <w:rPr>
+                <w:sz w:val="20"/>
+                <w:szCs w:val="20"/>
+              </w:rPr>
+              <w:t>LB_steps</w:t>
+            </w:r>
+            <w:proofErr w:type="spellEnd"/>
+            <w:r>
+              <w:rPr>
+                <w:sz w:val="20"/>
+                <w:szCs w:val="20"/>
+              </w:rPr>
+              <w:t xml:space="preserve"> </w:t>
+            </w:r>
+            <w:proofErr w:type="spellStart"/>
+            <w:r>
+              <w:rPr>
+                <w:sz w:val="20"/>
+                <w:szCs w:val="20"/>
+              </w:rPr>
+              <w:t>HB_size</w:t>
+            </w:r>
+            <w:proofErr w:type="spellEnd"/>
+            <w:r>
+              <w:rPr>
+                <w:sz w:val="20"/>
+                <w:szCs w:val="20"/>
+              </w:rPr>
+              <w:t xml:space="preserve"> </w:t>
+            </w:r>
+            <w:proofErr w:type="spellStart"/>
+            <w:r>
+              <w:rPr>
+                <w:sz w:val="20"/>
+                <w:szCs w:val="20"/>
+              </w:rPr>
+              <w:t>LB_size</w:t>
+            </w:r>
+            <w:proofErr w:type="spellEnd"/>
+          </w:p>
+        </w:tc>
+      </w:tr>
+      <w:tr>
+        <w:trPr>
+          <w:trHeight w:val="271"/>
+        </w:trPr>
+        <w:tc>
+          <w:tcPr>
+            <w:cnfStyle w:val="001000000000" w:firstRow="0" w:lastRow="0" w:firstColumn="1" w:lastColumn="0" w:oddVBand="0" w:evenVBand="0" w:oddHBand="0" w:evenHBand="0" w:firstRowFirstColumn="0" w:firstRowLastColumn="0" w:lastRowFirstColumn="0" w:lastRowLastColumn="0"/>
+            <w:tcW w:w="1650" w:type="dxa"/>
+          </w:tcPr>
+          <w:p>
+            <w:pPr>
+              <w:rPr>
+                <w:sz w:val="20"/>
+                <w:szCs w:val="20"/>
+              </w:rPr>
+            </w:pPr>
+            <w:r>
+              <w:rPr>
+                <w:sz w:val="20"/>
+                <w:szCs w:val="20"/>
+              </w:rPr>
+              <w:t>Load static full sequence</w:t>
+            </w:r>
+          </w:p>
+        </w:tc>
+        <w:tc>
+          <w:tcPr>
+            <w:tcW w:w="760" w:type="dxa"/>
+          </w:tcPr>
+          <w:p>
+            <w:pPr>
+              <w:cnfStyle w:val="000000000000" w:firstRow="0" w:lastRow="0" w:firstColumn="0" w:lastColumn="0" w:oddVBand="0" w:evenVBand="0" w:oddHBand="0" w:evenHBand="0" w:firstRowFirstColumn="0" w:firstRowLastColumn="0" w:lastRowFirstColumn="0" w:lastRowLastColumn="0"/>
+              <w:rPr>
+                <w:sz w:val="20"/>
+                <w:szCs w:val="20"/>
+              </w:rPr>
+            </w:pPr>
+            <w:r>
+              <w:rPr>
+                <w:sz w:val="20"/>
+                <w:szCs w:val="20"/>
+              </w:rPr>
+              <w:t>0x91</w:t>
+            </w:r>
+          </w:p>
+        </w:tc>
+        <w:tc>
+          <w:tcPr>
+            <w:tcW w:w="2805" w:type="dxa"/>
+          </w:tcPr>
+          <w:p>
+            <w:pPr>
+              <w:cnfStyle w:val="000000000000" w:firstRow="0" w:lastRow="0" w:firstColumn="0" w:lastColumn="0" w:oddVBand="0" w:evenVBand="0" w:oddHBand="0" w:evenHBand="0" w:firstRowFirstColumn="0" w:firstRowLastColumn="0" w:lastRowFirstColumn="0" w:lastRowLastColumn="0"/>
+              <w:rPr>
+                <w:sz w:val="20"/>
+                <w:szCs w:val="20"/>
+              </w:rPr>
+            </w:pPr>
+            <w:r>
+              <w:rPr>
+                <w:sz w:val="20"/>
+                <w:szCs w:val="20"/>
+              </w:rPr>
+              <w:t>Number of steps</w:t>
+            </w:r>
+            <w:r>
+              <w:rPr>
+                <w:sz w:val="20"/>
+                <w:szCs w:val="20"/>
+              </w:rPr>
+              <w:t>, step size, start X, start Y</w:t>
+            </w:r>
+          </w:p>
+        </w:tc>
+        <w:tc>
+          <w:tcPr>
+            <w:tcW w:w="1135" w:type="dxa"/>
+          </w:tcPr>
+          <w:p>
+            <w:pPr>
+              <w:cnfStyle w:val="000000000000" w:firstRow="0" w:lastRow="0" w:firstColumn="0" w:lastColumn="0" w:oddVBand="0" w:evenVBand="0" w:oddHBand="0" w:evenHBand="0" w:firstRowFirstColumn="0" w:firstRowLastColumn="0" w:lastRowFirstColumn="0" w:lastRowLastColumn="0"/>
+              <w:rPr>
+                <w:sz w:val="20"/>
+                <w:szCs w:val="20"/>
+              </w:rPr>
+            </w:pPr>
+            <w:r>
+              <w:rPr>
+                <w:sz w:val="20"/>
+                <w:szCs w:val="20"/>
+              </w:rPr>
+              <w:t>0x00 on success</w:t>
+            </w:r>
+          </w:p>
+        </w:tc>
+        <w:tc>
+          <w:tcPr>
+            <w:tcW w:w="6785" w:type="dxa"/>
+          </w:tcPr>
+          <w:p>
+            <w:pPr>
+              <w:cnfStyle w:val="000000000000" w:firstRow="0" w:lastRow="0" w:firstColumn="0" w:lastColumn="0" w:oddVBand="0" w:evenVBand="0" w:oddHBand="0" w:evenHBand="0" w:firstRowFirstColumn="0" w:firstRowLastColumn="0" w:lastRowFirstColumn="0" w:lastRowLastColumn="0"/>
+              <w:rPr>
+                <w:sz w:val="20"/>
+                <w:szCs w:val="20"/>
+              </w:rPr>
+            </w:pPr>
+            <w:r>
+              <w:rPr>
+                <w:sz w:val="20"/>
+                <w:szCs w:val="20"/>
+              </w:rPr>
+              <w:t>Creates a sequence of dc values along both axes starting from the parameter values.</w:t>
+            </w:r>
+          </w:p>
+          <w:p>
+            <w:pPr>
+              <w:cnfStyle w:val="000000000000" w:firstRow="0" w:lastRow="0" w:firstColumn="0" w:lastColumn="0" w:oddVBand="0" w:evenVBand="0" w:oddHBand="0" w:evenHBand="0" w:firstRowFirstColumn="0" w:firstRowLastColumn="0" w:lastRowFirstColumn="0" w:lastRowLastColumn="0"/>
+              <w:rPr>
+                <w:sz w:val="20"/>
+                <w:szCs w:val="20"/>
+              </w:rPr>
+            </w:pPr>
+            <w:r>
+              <w:rPr>
+                <w:sz w:val="20"/>
+                <w:szCs w:val="20"/>
+              </w:rPr>
+              <w:t xml:space="preserve">0x91 </w:t>
+            </w:r>
+            <w:proofErr w:type="spellStart"/>
+            <w:r>
+              <w:rPr>
+                <w:sz w:val="20"/>
+                <w:szCs w:val="20"/>
+              </w:rPr>
+              <w:t>HB_steps</w:t>
+            </w:r>
+            <w:proofErr w:type="spellEnd"/>
+            <w:r>
+              <w:rPr>
+                <w:sz w:val="20"/>
+                <w:szCs w:val="20"/>
+              </w:rPr>
+              <w:t xml:space="preserve"> </w:t>
+            </w:r>
+            <w:proofErr w:type="spellStart"/>
+            <w:r>
+              <w:rPr>
+                <w:sz w:val="20"/>
+                <w:szCs w:val="20"/>
+              </w:rPr>
+              <w:t>LB_steps</w:t>
+            </w:r>
+            <w:proofErr w:type="spellEnd"/>
+            <w:r>
+              <w:rPr>
+                <w:sz w:val="20"/>
+                <w:szCs w:val="20"/>
+              </w:rPr>
+              <w:t xml:space="preserve"> </w:t>
+            </w:r>
+            <w:proofErr w:type="spellStart"/>
+            <w:r>
+              <w:rPr>
+                <w:sz w:val="20"/>
+                <w:szCs w:val="20"/>
+              </w:rPr>
+              <w:t>HB_size</w:t>
+            </w:r>
+            <w:proofErr w:type="spellEnd"/>
+            <w:r>
+              <w:rPr>
+                <w:sz w:val="20"/>
+                <w:szCs w:val="20"/>
+              </w:rPr>
+              <w:t xml:space="preserve"> </w:t>
+            </w:r>
+            <w:proofErr w:type="spellStart"/>
+            <w:r>
+              <w:rPr>
+                <w:sz w:val="20"/>
+                <w:szCs w:val="20"/>
+              </w:rPr>
+              <w:t>LB_size</w:t>
+            </w:r>
+            <w:proofErr w:type="spellEnd"/>
+            <w:r>
+              <w:rPr>
+                <w:sz w:val="20"/>
+                <w:szCs w:val="20"/>
+              </w:rPr>
+              <w:t xml:space="preserve"> </w:t>
+            </w:r>
+            <w:proofErr w:type="spellStart"/>
+            <w:r>
+              <w:rPr>
+                <w:sz w:val="20"/>
+                <w:szCs w:val="20"/>
+              </w:rPr>
+              <w:t>HB_xstart</w:t>
+            </w:r>
+            <w:proofErr w:type="spellEnd"/>
+            <w:r>
+              <w:rPr>
+                <w:sz w:val="20"/>
+                <w:szCs w:val="20"/>
+              </w:rPr>
+              <w:t xml:space="preserve"> </w:t>
+            </w:r>
+            <w:proofErr w:type="spellStart"/>
+            <w:r>
+              <w:rPr>
+                <w:sz w:val="20"/>
+                <w:szCs w:val="20"/>
+              </w:rPr>
+              <w:t>LB_ystart</w:t>
+            </w:r>
+            <w:proofErr w:type="spellEnd"/>
+          </w:p>
+        </w:tc>
+      </w:tr>
+      <w:tr>
+        <w:trPr>
+          <w:cnfStyle w:val="000000100000" w:firstRow="0" w:lastRow="0" w:firstColumn="0" w:lastColumn="0" w:oddVBand="0" w:evenVBand="0" w:oddHBand="1" w:evenHBand="0" w:firstRowFirstColumn="0" w:firstRowLastColumn="0" w:lastRowFirstColumn="0" w:lastRowLastColumn="0"/>
+          <w:trHeight w:val="271"/>
+        </w:trPr>
+        <w:tc>
+          <w:tcPr>
+            <w:cnfStyle w:val="001000000000" w:firstRow="0" w:lastRow="0" w:firstColumn="1" w:lastColumn="0" w:oddVBand="0" w:evenVBand="0" w:oddHBand="0" w:evenHBand="0" w:firstRowFirstColumn="0" w:firstRowLastColumn="0" w:lastRowFirstColumn="0" w:lastRowLastColumn="0"/>
+            <w:tcW w:w="1650" w:type="dxa"/>
+          </w:tcPr>
+          <w:p>
+            <w:pPr>
+              <w:rPr>
+                <w:sz w:val="20"/>
+                <w:szCs w:val="20"/>
+              </w:rPr>
+            </w:pPr>
+            <w:r>
+              <w:rPr>
+                <w:sz w:val="20"/>
+                <w:szCs w:val="20"/>
+              </w:rPr>
+              <w:t>Static scan direction</w:t>
+            </w:r>
+          </w:p>
+        </w:tc>
+        <w:tc>
+          <w:tcPr>
+            <w:tcW w:w="760" w:type="dxa"/>
+          </w:tcPr>
+          <w:p>
+            <w:pPr>
+              <w:cnfStyle w:val="000000100000" w:firstRow="0" w:lastRow="0" w:firstColumn="0" w:lastColumn="0" w:oddVBand="0" w:evenVBand="0" w:oddHBand="1" w:evenHBand="0" w:firstRowFirstColumn="0" w:firstRowLastColumn="0" w:lastRowFirstColumn="0" w:lastRowLastColumn="0"/>
+              <w:rPr>
+                <w:sz w:val="20"/>
+                <w:szCs w:val="20"/>
+              </w:rPr>
+            </w:pPr>
+            <w:r>
+              <w:rPr>
+                <w:sz w:val="20"/>
+                <w:szCs w:val="20"/>
+              </w:rPr>
+              <w:t>0x92</w:t>
+            </w:r>
+          </w:p>
+        </w:tc>
+        <w:tc>
+          <w:tcPr>
+            <w:tcW w:w="2805" w:type="dxa"/>
+          </w:tcPr>
+          <w:p>
+            <w:pPr>
+              <w:cnfStyle w:val="000000100000" w:firstRow="0" w:lastRow="0" w:firstColumn="0" w:lastColumn="0" w:oddVBand="0" w:evenVBand="0" w:oddHBand="1" w:evenHBand="0" w:firstRowFirstColumn="0" w:firstRowLastColumn="0" w:lastRowFirstColumn="0" w:lastRowLastColumn="0"/>
+              <w:rPr>
+                <w:sz w:val="20"/>
+                <w:szCs w:val="20"/>
+              </w:rPr>
+            </w:pPr>
+            <w:r>
+              <w:rPr>
+                <w:sz w:val="20"/>
+                <w:szCs w:val="20"/>
+              </w:rPr>
+              <w:t>Scan direction (axis)</w:t>
+            </w:r>
+          </w:p>
+        </w:tc>
+        <w:tc>
+          <w:tcPr>
+            <w:tcW w:w="1135" w:type="dxa"/>
+          </w:tcPr>
+          <w:p>
+            <w:pPr>
+              <w:cnfStyle w:val="000000100000" w:firstRow="0" w:lastRow="0" w:firstColumn="0" w:lastColumn="0" w:oddVBand="0" w:evenVBand="0" w:oddHBand="1" w:evenHBand="0" w:firstRowFirstColumn="0" w:firstRowLastColumn="0" w:lastRowFirstColumn="0" w:lastRowLastColumn="0"/>
+              <w:rPr>
+                <w:sz w:val="20"/>
+                <w:szCs w:val="20"/>
+              </w:rPr>
+            </w:pPr>
+            <w:r>
+              <w:rPr>
+                <w:sz w:val="20"/>
+                <w:szCs w:val="20"/>
+              </w:rPr>
+              <w:t>0x92</w:t>
+            </w:r>
+          </w:p>
+        </w:tc>
+        <w:tc>
+          <w:tcPr>
+            <w:tcW w:w="6785" w:type="dxa"/>
+          </w:tcPr>
+          <w:p>
+            <w:pPr>
+              <w:cnfStyle w:val="000000100000" w:firstRow="0" w:lastRow="0" w:firstColumn="0" w:lastColumn="0" w:oddVBand="0" w:evenVBand="0" w:oddHBand="1" w:evenHBand="0" w:firstRowFirstColumn="0" w:firstRowLastColumn="0" w:lastRowFirstColumn="0" w:lastRowLastColumn="0"/>
+              <w:rPr>
+                <w:sz w:val="20"/>
+                <w:szCs w:val="20"/>
+              </w:rPr>
+            </w:pPr>
+            <w:r>
+              <w:rPr>
+                <w:sz w:val="20"/>
+                <w:szCs w:val="20"/>
+              </w:rPr>
+              <w:t>If the direction byte is 0 the experiment proceeds along the y-axis, otherwise scanning is along x-axis</w:t>
+            </w:r>
+          </w:p>
+        </w:tc>
+      </w:tr>
+      <w:tr>
+        <w:trPr>
+          <w:trHeight w:val="271"/>
+        </w:trPr>
+        <w:tc>
+          <w:tcPr>
+            <w:cnfStyle w:val="001000000000" w:firstRow="0" w:lastRow="0" w:firstColumn="1" w:lastColumn="0" w:oddVBand="0" w:evenVBand="0" w:oddHBand="0" w:evenHBand="0" w:firstRowFirstColumn="0" w:firstRowLastColumn="0" w:lastRowFirstColumn="0" w:lastRowLastColumn="0"/>
+            <w:tcW w:w="1650" w:type="dxa"/>
+          </w:tcPr>
+          <w:p>
+            <w:pPr>
+              <w:rPr>
+                <w:sz w:val="20"/>
+                <w:szCs w:val="20"/>
+              </w:rPr>
+            </w:pPr>
+            <w:r>
+              <w:rPr>
+                <w:sz w:val="20"/>
+                <w:szCs w:val="20"/>
+              </w:rPr>
+              <w:t>Start static experiment</w:t>
+            </w:r>
+          </w:p>
+        </w:tc>
+        <w:tc>
+          <w:tcPr>
+            <w:tcW w:w="760" w:type="dxa"/>
+          </w:tcPr>
+          <w:p>
+            <w:pPr>
+              <w:cnfStyle w:val="000000000000" w:firstRow="0" w:lastRow="0" w:firstColumn="0" w:lastColumn="0" w:oddVBand="0" w:evenVBand="0" w:oddHBand="0" w:evenHBand="0" w:firstRowFirstColumn="0" w:firstRowLastColumn="0" w:lastRowFirstColumn="0" w:lastRowLastColumn="0"/>
+              <w:rPr>
+                <w:sz w:val="20"/>
+                <w:szCs w:val="20"/>
+              </w:rPr>
+            </w:pPr>
+            <w:r>
+              <w:rPr>
+                <w:sz w:val="20"/>
+                <w:szCs w:val="20"/>
+              </w:rPr>
+              <w:t>0x93</w:t>
+            </w:r>
+          </w:p>
+        </w:tc>
+        <w:tc>
+          <w:tcPr>
+            <w:tcW w:w="2805" w:type="dxa"/>
+          </w:tcPr>
+          <w:p>
+            <w:pPr>
+              <w:cnfStyle w:val="000000000000" w:firstRow="0" w:lastRow="0" w:firstColumn="0" w:lastColumn="0" w:oddVBand="0" w:evenVBand="0" w:oddHBand="0" w:evenHBand="0" w:firstRowFirstColumn="0" w:firstRowLastColumn="0" w:lastRowFirstColumn="0" w:lastRowLastColumn="0"/>
+              <w:rPr>
+                <w:sz w:val="20"/>
+                <w:szCs w:val="20"/>
+              </w:rPr>
+            </w:pPr>
+            <w:r>
+              <w:rPr>
+                <w:sz w:val="20"/>
+                <w:szCs w:val="20"/>
+              </w:rPr>
+              <w:t>None</w:t>
+            </w:r>
+          </w:p>
+        </w:tc>
+        <w:tc>
+          <w:tcPr>
+            <w:tcW w:w="1135" w:type="dxa"/>
+          </w:tcPr>
+          <w:p>
+            <w:pPr>
+              <w:cnfStyle w:val="000000000000" w:firstRow="0" w:lastRow="0" w:firstColumn="0" w:lastColumn="0" w:oddVBand="0" w:evenVBand="0" w:oddHBand="0" w:evenHBand="0" w:firstRowFirstColumn="0" w:firstRowLastColumn="0" w:lastRowFirstColumn="0" w:lastRowLastColumn="0"/>
+              <w:rPr>
+                <w:sz w:val="20"/>
+                <w:szCs w:val="20"/>
+              </w:rPr>
+            </w:pPr>
+            <w:r>
+              <w:rPr>
+                <w:sz w:val="20"/>
+                <w:szCs w:val="20"/>
+              </w:rPr>
+              <w:t>0x93</w:t>
+            </w:r>
+          </w:p>
+        </w:tc>
+        <w:tc>
+          <w:tcPr>
+            <w:tcW w:w="6785" w:type="dxa"/>
+          </w:tcPr>
+          <w:p>
+            <w:pPr>
+              <w:cnfStyle w:val="000000000000" w:firstRow="0" w:lastRow="0" w:firstColumn="0" w:lastColumn="0" w:oddVBand="0" w:evenVBand="0" w:oddHBand="0" w:evenHBand="0" w:firstRowFirstColumn="0" w:firstRowLastColumn="0" w:lastRowFirstColumn="0" w:lastRowLastColumn="0"/>
+              <w:rPr>
+                <w:sz w:val="20"/>
+                <w:szCs w:val="20"/>
+              </w:rPr>
+            </w:pPr>
+            <w:r>
+              <w:rPr>
+                <w:sz w:val="20"/>
+                <w:szCs w:val="20"/>
+              </w:rPr>
+              <w:t>Starts the currently programmed static scanning experiment.</w:t>
+            </w:r>
+          </w:p>
+        </w:tc>
+      </w:tr>
+      <w:tr>
+        <w:trPr>
+          <w:cnfStyle w:val="000000100000" w:firstRow="0" w:lastRow="0" w:firstColumn="0" w:lastColumn="0" w:oddVBand="0" w:evenVBand="0" w:oddHBand="1" w:evenHBand="0" w:firstRowFirstColumn="0" w:firstRowLastColumn="0" w:lastRowFirstColumn="0" w:lastRowLastColumn="0"/>
+          <w:trHeight w:val="271"/>
+        </w:trPr>
+        <w:tc>
+          <w:tcPr>
+            <w:cnfStyle w:val="001000000000" w:firstRow="0" w:lastRow="0" w:firstColumn="1" w:lastColumn="0" w:oddVBand="0" w:evenVBand="0" w:oddHBand="0" w:evenHBand="0" w:firstRowFirstColumn="0" w:firstRowLastColumn="0" w:lastRowFirstColumn="0" w:lastRowLastColumn="0"/>
+            <w:tcW w:w="1650" w:type="dxa"/>
+          </w:tcPr>
+          <w:p>
+            <w:pPr>
+              <w:rPr>
+                <w:sz w:val="20"/>
+                <w:szCs w:val="20"/>
+              </w:rPr>
+            </w:pPr>
+            <w:r>
+              <w:rPr>
+                <w:sz w:val="20"/>
+                <w:szCs w:val="20"/>
+              </w:rPr>
+              <w:t>Start dithered experiment</w:t>
+            </w:r>
+          </w:p>
+        </w:tc>
+        <w:tc>
+          <w:tcPr>
+            <w:tcW w:w="760" w:type="dxa"/>
+          </w:tcPr>
+          <w:p>
+            <w:pPr>
+              <w:cnfStyle w:val="000000100000" w:firstRow="0" w:lastRow="0" w:firstColumn="0" w:lastColumn="0" w:oddVBand="0" w:evenVBand="0" w:oddHBand="1" w:evenHBand="0" w:firstRowFirstColumn="0" w:firstRowLastColumn="0" w:lastRowFirstColumn="0" w:lastRowLastColumn="0"/>
+              <w:rPr>
+                <w:sz w:val="20"/>
+                <w:szCs w:val="20"/>
+              </w:rPr>
+            </w:pPr>
+            <w:r>
+              <w:rPr>
+                <w:sz w:val="20"/>
+                <w:szCs w:val="20"/>
+              </w:rPr>
+              <w:t>0x94</w:t>
+            </w:r>
+          </w:p>
+        </w:tc>
+        <w:tc>
+          <w:tcPr>
+            <w:tcW w:w="2805" w:type="dxa"/>
+          </w:tcPr>
+          <w:p>
+            <w:pPr>
+              <w:cnfStyle w:val="000000100000" w:firstRow="0" w:lastRow="0" w:firstColumn="0" w:lastColumn="0" w:oddVBand="0" w:evenVBand="0" w:oddHBand="1" w:evenHBand="0" w:firstRowFirstColumn="0" w:firstRowLastColumn="0" w:lastRowFirstColumn="0" w:lastRowLastColumn="0"/>
+              <w:rPr>
+                <w:sz w:val="20"/>
+                <w:szCs w:val="20"/>
+              </w:rPr>
+            </w:pPr>
+            <w:r>
+              <w:rPr>
+                <w:sz w:val="20"/>
+                <w:szCs w:val="20"/>
+              </w:rPr>
+              <w:t>Dither amplitude</w:t>
+            </w:r>
+          </w:p>
+        </w:tc>
+        <w:tc>
+          <w:tcPr>
+            <w:tcW w:w="1135" w:type="dxa"/>
+          </w:tcPr>
+          <w:p>
+            <w:pPr>
+              <w:cnfStyle w:val="000000100000" w:firstRow="0" w:lastRow="0" w:firstColumn="0" w:lastColumn="0" w:oddVBand="0" w:evenVBand="0" w:oddHBand="1" w:evenHBand="0" w:firstRowFirstColumn="0" w:firstRowLastColumn="0" w:lastRowFirstColumn="0" w:lastRowLastColumn="0"/>
+              <w:rPr>
+                <w:sz w:val="20"/>
+                <w:szCs w:val="20"/>
+              </w:rPr>
+            </w:pPr>
+            <w:r>
+              <w:rPr>
+                <w:sz w:val="20"/>
+                <w:szCs w:val="20"/>
+              </w:rPr>
+              <w:t>0x94</w:t>
+            </w:r>
+          </w:p>
+        </w:tc>
+        <w:tc>
+          <w:tcPr>
+            <w:tcW w:w="6785" w:type="dxa"/>
+          </w:tcPr>
+          <w:p>
+            <w:pPr>
+              <w:cnfStyle w:val="000000100000" w:firstRow="0" w:lastRow="0" w:firstColumn="0" w:lastColumn="0" w:oddVBand="0" w:evenVBand="0" w:oddHBand="1" w:evenHBand="0" w:firstRowFirstColumn="0" w:firstRowLastColumn="0" w:lastRowFirstColumn="0" w:lastRowLastColumn="0"/>
+              <w:rPr>
+                <w:sz w:val="20"/>
+                <w:szCs w:val="20"/>
+              </w:rPr>
+            </w:pPr>
+            <w:r>
+              <w:rPr>
+                <w:sz w:val="20"/>
+                <w:szCs w:val="20"/>
+              </w:rPr>
+              <w:t>Starts the currently programmed static scanning experiment with a dithered beam.  The output along the non-scanned axis will be a sine wave with specified amplitude.</w:t>
+            </w:r>
+          </w:p>
+        </w:tc>
+      </w:tr>
+      <w:tr>
+        <w:trPr>
+          <w:trHeight w:val="271"/>
+        </w:trPr>
+        <w:tc>
+          <w:tcPr>
+            <w:cnfStyle w:val="001000000000" w:firstRow="0" w:lastRow="0" w:firstColumn="1" w:lastColumn="0" w:oddVBand="0" w:evenVBand="0" w:oddHBand="0" w:evenHBand="0" w:firstRowFirstColumn="0" w:firstRowLastColumn="0" w:lastRowFirstColumn="0" w:lastRowLastColumn="0"/>
+            <w:tcW w:w="1650" w:type="dxa"/>
+          </w:tcPr>
+          <w:p>
+            <w:pPr>
+              <w:rPr>
+                <w:sz w:val="20"/>
+                <w:szCs w:val="20"/>
+              </w:rPr>
+            </w:pPr>
+            <w:r>
+              <w:rPr>
+                <w:sz w:val="20"/>
+                <w:szCs w:val="20"/>
+              </w:rPr>
+              <w:t>Stop static experiment</w:t>
+            </w:r>
+          </w:p>
+        </w:tc>
+        <w:tc>
+          <w:tcPr>
+            <w:tcW w:w="760" w:type="dxa"/>
+          </w:tcPr>
+          <w:p>
+            <w:pPr>
+              <w:cnfStyle w:val="000000000000" w:firstRow="0" w:lastRow="0" w:firstColumn="0" w:lastColumn="0" w:oddVBand="0" w:evenVBand="0" w:oddHBand="0" w:evenHBand="0" w:firstRowFirstColumn="0" w:firstRowLastColumn="0" w:lastRowFirstColumn="0" w:lastRowLastColumn="0"/>
+              <w:rPr>
+                <w:sz w:val="20"/>
+                <w:szCs w:val="20"/>
+              </w:rPr>
+            </w:pPr>
+            <w:r>
+              <w:rPr>
+                <w:sz w:val="20"/>
+                <w:szCs w:val="20"/>
+              </w:rPr>
+              <w:t>0x95</w:t>
+            </w:r>
+          </w:p>
+        </w:tc>
+        <w:tc>
+          <w:tcPr>
+            <w:tcW w:w="2805" w:type="dxa"/>
+          </w:tcPr>
+          <w:p>
+            <w:pPr>
+              <w:cnfStyle w:val="000000000000" w:firstRow="0" w:lastRow="0" w:firstColumn="0" w:lastColumn="0" w:oddVBand="0" w:evenVBand="0" w:oddHBand="0" w:evenHBand="0" w:firstRowFirstColumn="0" w:firstRowLastColumn="0" w:lastRowFirstColumn="0" w:lastRowLastColumn="0"/>
+              <w:rPr>
+                <w:sz w:val="20"/>
+                <w:szCs w:val="20"/>
+              </w:rPr>
+            </w:pPr>
+            <w:r>
+              <w:rPr>
+                <w:sz w:val="20"/>
+                <w:szCs w:val="20"/>
+              </w:rPr>
+              <w:t>None</w:t>
+            </w:r>
+          </w:p>
+        </w:tc>
+        <w:tc>
+          <w:tcPr>
+            <w:tcW w:w="1135" w:type="dxa"/>
+          </w:tcPr>
+          <w:p>
+            <w:pPr>
+              <w:cnfStyle w:val="000000000000" w:firstRow="0" w:lastRow="0" w:firstColumn="0" w:lastColumn="0" w:oddVBand="0" w:evenVBand="0" w:oddHBand="0" w:evenHBand="0" w:firstRowFirstColumn="0" w:firstRowLastColumn="0" w:lastRowFirstColumn="0" w:lastRowLastColumn="0"/>
+              <w:rPr>
+                <w:sz w:val="20"/>
+                <w:szCs w:val="20"/>
+              </w:rPr>
+            </w:pPr>
+            <w:r>
+              <w:rPr>
+                <w:sz w:val="20"/>
+                <w:szCs w:val="20"/>
+              </w:rPr>
+              <w:t>0x95</w:t>
+            </w:r>
+          </w:p>
+        </w:tc>
+        <w:tc>
+          <w:tcPr>
+            <w:tcW w:w="6785" w:type="dxa"/>
+          </w:tcPr>
+          <w:p>
+            <w:pPr>
+              <w:cnfStyle w:val="000000000000" w:firstRow="0" w:lastRow="0" w:firstColumn="0" w:lastColumn="0" w:oddVBand="0" w:evenVBand="0" w:oddHBand="0" w:evenHBand="0" w:firstRowFirstColumn="0" w:firstRowLastColumn="0" w:lastRowFirstColumn="0" w:lastRowLastColumn="0"/>
+              <w:rPr>
+                <w:sz w:val="20"/>
+                <w:szCs w:val="20"/>
+              </w:rPr>
+            </w:pPr>
+            <w:r>
+              <w:rPr>
+                <w:sz w:val="20"/>
+                <w:szCs w:val="20"/>
+              </w:rPr>
+              <w:t>Stops a static scanning experiment and parks the outputs at the scan center.</w:t>
+            </w:r>
+          </w:p>
+        </w:tc>
+      </w:tr>
+      <w:tr>
+        <w:trPr>
+          <w:cnfStyle w:val="000000100000" w:firstRow="0" w:lastRow="0" w:firstColumn="0" w:lastColumn="0" w:oddVBand="0" w:evenVBand="0" w:oddHBand="1" w:evenHBand="0" w:firstRowFirstColumn="0" w:firstRowLastColumn="0" w:lastRowFirstColumn="0" w:lastRowLastColumn="0"/>
+          <w:trHeight w:val="271"/>
+        </w:trPr>
+        <w:tc>
+          <w:tcPr>
+            <w:cnfStyle w:val="001000000000" w:firstRow="0" w:lastRow="0" w:firstColumn="1" w:lastColumn="0" w:oddVBand="0" w:evenVBand="0" w:oddHBand="0" w:evenHBand="0" w:firstRowFirstColumn="0" w:firstRowLastColumn="0" w:lastRowFirstColumn="0" w:lastRowLastColumn="0"/>
+            <w:tcW w:w="1650" w:type="dxa"/>
+          </w:tcPr>
+          <w:p>
+            <w:pPr>
+              <w:rPr>
+                <w:sz w:val="20"/>
+                <w:szCs w:val="20"/>
+              </w:rPr>
+            </w:pPr>
+            <w:r>
+              <w:rPr>
+                <w:sz w:val="20"/>
+                <w:szCs w:val="20"/>
+              </w:rPr>
+              <w:t>TS_PERIOD</w:t>
+            </w:r>
+          </w:p>
+        </w:tc>
+        <w:tc>
+          <w:tcPr>
+            <w:tcW w:w="760" w:type="dxa"/>
+          </w:tcPr>
+          <w:p>
+            <w:pPr>
+              <w:cnfStyle w:val="000000100000" w:firstRow="0" w:lastRow="0" w:firstColumn="0" w:lastColumn="0" w:oddVBand="0" w:evenVBand="0" w:oddHBand="1" w:evenHBand="0" w:firstRowFirstColumn="0" w:firstRowLastColumn="0" w:lastRowFirstColumn="0" w:lastRowLastColumn="0"/>
+              <w:rPr>
+                <w:sz w:val="20"/>
+                <w:szCs w:val="20"/>
+              </w:rPr>
+            </w:pPr>
+            <w:r>
+              <w:rPr>
+                <w:sz w:val="20"/>
+                <w:szCs w:val="20"/>
+              </w:rPr>
+              <w:t>0xF0</w:t>
+            </w:r>
+          </w:p>
+        </w:tc>
+        <w:tc>
+          <w:tcPr>
+            <w:tcW w:w="2805" w:type="dxa"/>
+          </w:tcPr>
+          <w:p>
+            <w:pPr>
+              <w:cnfStyle w:val="000000100000" w:firstRow="0" w:lastRow="0" w:firstColumn="0" w:lastColumn="0" w:oddVBand="0" w:evenVBand="0" w:oddHBand="1" w:evenHBand="0" w:firstRowFirstColumn="0" w:firstRowLastColumn="0" w:lastRowFirstColumn="0" w:lastRowLastColumn="0"/>
+              <w:rPr>
+                <w:sz w:val="20"/>
+                <w:szCs w:val="20"/>
+              </w:rPr>
+            </w:pPr>
+            <w:r>
+              <w:rPr>
+                <w:sz w:val="20"/>
+                <w:szCs w:val="20"/>
+              </w:rPr>
+              <w:t>Settling time reset value</w:t>
+            </w:r>
+          </w:p>
+        </w:tc>
+        <w:tc>
+          <w:tcPr>
+            <w:tcW w:w="1135" w:type="dxa"/>
+          </w:tcPr>
+          <w:p>
+            <w:pPr>
+              <w:cnfStyle w:val="000000100000" w:firstRow="0" w:lastRow="0" w:firstColumn="0" w:lastColumn="0" w:oddVBand="0" w:evenVBand="0" w:oddHBand="1" w:evenHBand="0" w:firstRowFirstColumn="0" w:firstRowLastColumn="0" w:lastRowFirstColumn="0" w:lastRowLastColumn="0"/>
+              <w:rPr>
+                <w:sz w:val="20"/>
+                <w:szCs w:val="20"/>
+              </w:rPr>
+            </w:pPr>
+            <w:r>
+              <w:rPr>
+                <w:sz w:val="20"/>
+                <w:szCs w:val="20"/>
+              </w:rPr>
+              <w:t>0xF0</w:t>
+            </w:r>
+          </w:p>
+        </w:tc>
+        <w:tc>
+          <w:tcPr>
+            <w:tcW w:w="6785" w:type="dxa"/>
+          </w:tcPr>
+          <w:p>
+            <w:pPr>
+              <w:cnfStyle w:val="000000100000" w:firstRow="0" w:lastRow="0" w:firstColumn="0" w:lastColumn="0" w:oddVBand="0" w:evenVBand="0" w:oddHBand="1" w:evenHBand="0" w:firstRowFirstColumn="0" w:firstRowLastColumn="0" w:lastRowFirstColumn="0" w:lastRowLastColumn="0"/>
+              <w:rPr>
+                <w:sz w:val="20"/>
+                <w:szCs w:val="20"/>
+              </w:rPr>
+            </w:pPr>
+            <w:r>
+              <w:rPr>
+                <w:sz w:val="20"/>
+                <w:szCs w:val="20"/>
+              </w:rPr>
+              <w:t>Adjusts the scanning mirror settling timer reset value.</w:t>
+            </w:r>
+          </w:p>
+        </w:tc>
+      </w:tr>
+      <w:tr>
+        <w:trPr>
+          <w:trHeight w:val="271"/>
+        </w:trPr>
+        <w:tc>
+          <w:tcPr>
+            <w:cnfStyle w:val="001000000000" w:firstRow="0" w:lastRow="0" w:firstColumn="1" w:lastColumn="0" w:oddVBand="0" w:evenVBand="0" w:oddHBand="0" w:evenHBand="0" w:firstRowFirstColumn="0" w:firstRowLastColumn="0" w:lastRowFirstColumn="0" w:lastRowLastColumn="0"/>
+            <w:tcW w:w="1650" w:type="dxa"/>
+          </w:tcPr>
+          <w:p>
+            <w:pPr>
+              <w:rPr>
+                <w:sz w:val="20"/>
+                <w:szCs w:val="20"/>
+              </w:rPr>
+            </w:pPr>
+            <w:r>
+              <w:rPr>
+                <w:sz w:val="20"/>
+                <w:szCs w:val="20"/>
+              </w:rPr>
+              <w:t>GET_SETTINGS</w:t>
+            </w:r>
+          </w:p>
+        </w:tc>
+        <w:tc>
+          <w:tcPr>
+            <w:tcW w:w="760" w:type="dxa"/>
+          </w:tcPr>
+          <w:p>
+            <w:pPr>
+              <w:cnfStyle w:val="000000000000" w:firstRow="0" w:lastRow="0" w:firstColumn="0" w:lastColumn="0" w:oddVBand="0" w:evenVBand="0" w:oddHBand="0" w:evenHBand="0" w:firstRowFirstColumn="0" w:firstRowLastColumn="0" w:lastRowFirstColumn="0" w:lastRowLastColumn="0"/>
+              <w:rPr>
+                <w:sz w:val="20"/>
+                <w:szCs w:val="20"/>
+              </w:rPr>
+            </w:pPr>
+            <w:r>
+              <w:rPr>
+                <w:sz w:val="20"/>
+                <w:szCs w:val="20"/>
+              </w:rPr>
+              <w:t>0xF1</w:t>
+            </w:r>
+          </w:p>
+        </w:tc>
+        <w:tc>
+          <w:tcPr>
+            <w:tcW w:w="2805" w:type="dxa"/>
+          </w:tcPr>
+          <w:p>
+            <w:pPr>
+              <w:cnfStyle w:val="000000000000" w:firstRow="0" w:lastRow="0" w:firstColumn="0" w:lastColumn="0" w:oddVBand="0" w:evenVBand="0" w:oddHBand="0" w:evenHBand="0" w:firstRowFirstColumn="0" w:firstRowLastColumn="0" w:lastRowFirstColumn="0" w:lastRowLastColumn="0"/>
+              <w:rPr>
+                <w:sz w:val="20"/>
+                <w:szCs w:val="20"/>
+              </w:rPr>
+            </w:pPr>
+            <w:r>
+              <w:rPr>
+                <w:sz w:val="20"/>
+                <w:szCs w:val="20"/>
+              </w:rPr>
+              <w:t>None</w:t>
+            </w:r>
+          </w:p>
+        </w:tc>
+        <w:tc>
+          <w:tcPr>
+            <w:tcW w:w="1135" w:type="dxa"/>
+          </w:tcPr>
+          <w:p>
+            <w:pPr>
+              <w:cnfStyle w:val="000000000000" w:firstRow="0" w:lastRow="0" w:firstColumn="0" w:lastColumn="0" w:oddVBand="0" w:evenVBand="0" w:oddHBand="0" w:evenHBand="0" w:firstRowFirstColumn="0" w:firstRowLastColumn="0" w:lastRowFirstColumn="0" w:lastRowLastColumn="0"/>
+              <w:rPr>
+                <w:sz w:val="20"/>
+                <w:szCs w:val="20"/>
+              </w:rPr>
+            </w:pPr>
+            <w:r>
+              <w:rPr>
+                <w:sz w:val="20"/>
+                <w:szCs w:val="20"/>
+              </w:rPr>
+              <w:t>See note</w:t>
+            </w:r>
+          </w:p>
+        </w:tc>
+        <w:tc>
+          <w:tcPr>
+            <w:tcW w:w="6785" w:type="dxa"/>
+          </w:tcPr>
+          <w:p>
+            <w:pPr>
+              <w:cnfStyle w:val="000000000000" w:firstRow="0" w:lastRow="0" w:firstColumn="0" w:lastColumn="0" w:oddVBand="0" w:evenVBand="0" w:oddHBand="0" w:evenHBand="0" w:firstRowFirstColumn="0" w:firstRowLastColumn="0" w:lastRowFirstColumn="0" w:lastRowLastColumn="0"/>
+              <w:rPr>
+                <w:sz w:val="20"/>
+                <w:szCs w:val="20"/>
+              </w:rPr>
+            </w:pPr>
+            <w:r>
+              <w:rPr>
+                <w:sz w:val="20"/>
+                <w:szCs w:val="20"/>
+              </w:rPr>
+              <w:t>Returns the current controller settings.  First byte is the command byte (0xF1) and settings follow as byte pairs in this order:</w:t>
+            </w:r>
+          </w:p>
+          <w:p>
+            <w:pPr>
+              <w:cnfStyle w:val="000000000000" w:firstRow="0" w:lastRow="0" w:firstColumn="0" w:lastColumn="0" w:oddVBand="0" w:evenVBand="0" w:oddHBand="0" w:evenHBand="0" w:firstRowFirstColumn="0" w:firstRowLastColumn="0" w:lastRowFirstColumn="0" w:lastRowLastColumn="0"/>
+              <w:rPr>
+                <w:sz w:val="20"/>
+                <w:szCs w:val="20"/>
+              </w:rPr>
+            </w:pPr>
+            <w:r>
+              <w:rPr>
+                <w:sz w:val="20"/>
+                <w:szCs w:val="20"/>
+              </w:rPr>
+              <w:t>Scan center X</w:t>
+            </w:r>
+          </w:p>
+          <w:p>
+            <w:pPr>
+              <w:cnfStyle w:val="000000000000" w:firstRow="0" w:lastRow="0" w:firstColumn="0" w:lastColumn="0" w:oddVBand="0" w:evenVBand="0" w:oddHBand="0" w:evenHBand="0" w:firstRowFirstColumn="0" w:firstRowLastColumn="0" w:lastRowFirstColumn="0" w:lastRowLastColumn="0"/>
+              <w:rPr>
+                <w:sz w:val="20"/>
+                <w:szCs w:val="20"/>
+              </w:rPr>
+            </w:pPr>
+            <w:r>
+              <w:rPr>
+                <w:sz w:val="20"/>
+                <w:szCs w:val="20"/>
+              </w:rPr>
+              <w:t>Scan center Y</w:t>
+            </w:r>
+          </w:p>
+          <w:p>
+            <w:pPr>
+              <w:cnfStyle w:val="000000000000" w:firstRow="0" w:lastRow="0" w:firstColumn="0" w:lastColumn="0" w:oddVBand="0" w:evenVBand="0" w:oddHBand="0" w:evenHBand="0" w:firstRowFirstColumn="0" w:firstRowLastColumn="0" w:lastRowFirstColumn="0" w:lastRowLastColumn="0"/>
+              <w:rPr>
+                <w:sz w:val="20"/>
+                <w:szCs w:val="20"/>
+              </w:rPr>
+            </w:pPr>
+            <w:r>
+              <w:rPr>
+                <w:sz w:val="20"/>
+                <w:szCs w:val="20"/>
+              </w:rPr>
+              <w:t>TIRF value</w:t>
+            </w:r>
+          </w:p>
+          <w:p>
+            <w:pPr>
+              <w:cnfStyle w:val="000000000000" w:firstRow="0" w:lastRow="0" w:firstColumn="0" w:lastColumn="0" w:oddVBand="0" w:evenVBand="0" w:oddHBand="0" w:evenHBand="0" w:firstRowFirstColumn="0" w:firstRowLastColumn="0" w:lastRowFirstColumn="0" w:lastRowLastColumn="0"/>
+              <w:rPr>
+                <w:sz w:val="20"/>
+                <w:szCs w:val="20"/>
+              </w:rPr>
+            </w:pPr>
+            <w:r>
+              <w:rPr>
+                <w:sz w:val="20"/>
+                <w:szCs w:val="20"/>
+              </w:rPr>
+              <w:t>Waveform phase offset</w:t>
+            </w:r>
+          </w:p>
+          <w:p>
+            <w:pPr>
+              <w:cnfStyle w:val="000000000000" w:firstRow="0" w:lastRow="0" w:firstColumn="0" w:lastColumn="0" w:oddVBand="0" w:evenVBand="0" w:oddHBand="0" w:evenHBand="0" w:firstRowFirstColumn="0" w:firstRowLastColumn="0" w:lastRowFirstColumn="0" w:lastRowLastColumn="0"/>
+              <w:rPr>
+                <w:sz w:val="20"/>
+                <w:szCs w:val="20"/>
+              </w:rPr>
+            </w:pPr>
+            <w:r>
+              <w:rPr>
+                <w:sz w:val="20"/>
+                <w:szCs w:val="20"/>
+              </w:rPr>
+              <w:t>Waveform frequency X</w:t>
+            </w:r>
+          </w:p>
+        </w:tc>
+      </w:tr>
+      <w:tr>
+        <w:trPr>
+          <w:cnfStyle w:val="000000100000" w:firstRow="0" w:lastRow="0" w:firstColumn="0" w:lastColumn="0" w:oddVBand="0" w:evenVBand="0" w:oddHBand="1" w:evenHBand="0" w:firstRowFirstColumn="0" w:firstRowLastColumn="0" w:lastRowFirstColumn="0" w:lastRowLastColumn="0"/>
+          <w:trHeight w:val="271"/>
+        </w:trPr>
+        <w:tc>
+          <w:tcPr>
+            <w:cnfStyle w:val="001000000000" w:firstRow="0" w:lastRow="0" w:firstColumn="1" w:lastColumn="0" w:oddVBand="0" w:evenVBand="0" w:oddHBand="0" w:evenHBand="0" w:firstRowFirstColumn="0" w:firstRowLastColumn="0" w:lastRowFirstColumn="0" w:lastRowLastColumn="0"/>
+            <w:tcW w:w="1650" w:type="dxa"/>
+          </w:tcPr>
+          <w:p>
+            <w:pPr>
+              <w:rPr>
+                <w:sz w:val="20"/>
+                <w:szCs w:val="20"/>
+              </w:rPr>
+            </w:pPr>
+            <w:r>
+              <w:rPr>
+                <w:sz w:val="20"/>
+                <w:szCs w:val="20"/>
+              </w:rPr>
+              <w:t>GET_INFO</w:t>
+            </w:r>
+          </w:p>
+        </w:tc>
+        <w:tc>
+          <w:tcPr>
+            <w:tcW w:w="760" w:type="dxa"/>
+          </w:tcPr>
+          <w:p>
+            <w:pPr>
+              <w:cnfStyle w:val="000000100000" w:firstRow="0" w:lastRow="0" w:firstColumn="0" w:lastColumn="0" w:oddVBand="0" w:evenVBand="0" w:oddHBand="1" w:evenHBand="0" w:firstRowFirstColumn="0" w:firstRowLastColumn="0" w:lastRowFirstColumn="0" w:lastRowLastColumn="0"/>
+              <w:rPr>
+                <w:sz w:val="20"/>
+                <w:szCs w:val="20"/>
+              </w:rPr>
+            </w:pPr>
+            <w:r>
+              <w:rPr>
+                <w:sz w:val="20"/>
+                <w:szCs w:val="20"/>
+              </w:rPr>
+              <w:t>0xF2</w:t>
+            </w:r>
+          </w:p>
+        </w:tc>
+        <w:tc>
+          <w:tcPr>
+            <w:tcW w:w="2805" w:type="dxa"/>
+          </w:tcPr>
+          <w:p>
+            <w:pPr>
+              <w:cnfStyle w:val="000000100000" w:firstRow="0" w:lastRow="0" w:firstColumn="0" w:lastColumn="0" w:oddVBand="0" w:evenVBand="0" w:oddHBand="1" w:evenHBand="0" w:firstRowFirstColumn="0" w:firstRowLastColumn="0" w:lastRowFirstColumn="0" w:lastRowLastColumn="0"/>
+              <w:rPr>
+                <w:sz w:val="20"/>
+                <w:szCs w:val="20"/>
+              </w:rPr>
+            </w:pPr>
+            <w:r>
+              <w:rPr>
+                <w:sz w:val="20"/>
+                <w:szCs w:val="20"/>
+              </w:rPr>
+              <w:t>None</w:t>
+            </w:r>
+          </w:p>
+        </w:tc>
+        <w:tc>
+          <w:tcPr>
+            <w:tcW w:w="1135" w:type="dxa"/>
+          </w:tcPr>
+          <w:p>
+            <w:pPr>
+              <w:cnfStyle w:val="000000100000" w:firstRow="0" w:lastRow="0" w:firstColumn="0" w:lastColumn="0" w:oddVBand="0" w:evenVBand="0" w:oddHBand="1" w:evenHBand="0" w:firstRowFirstColumn="0" w:firstRowLastColumn="0" w:lastRowFirstColumn="0" w:lastRowLastColumn="0"/>
+              <w:rPr>
+                <w:sz w:val="20"/>
+                <w:szCs w:val="20"/>
+              </w:rPr>
+            </w:pPr>
+            <w:r>
+              <w:rPr>
+                <w:sz w:val="20"/>
+                <w:szCs w:val="20"/>
+              </w:rPr>
+              <w:t>See note</w:t>
+            </w:r>
+          </w:p>
+        </w:tc>
+        <w:tc>
+          <w:tcPr>
+            <w:tcW w:w="6785" w:type="dxa"/>
+          </w:tcPr>
+          <w:p>
+            <w:pPr>
+              <w:cnfStyle w:val="000000100000" w:firstRow="0" w:lastRow="0" w:firstColumn="0" w:lastColumn="0" w:oddVBand="0" w:evenVBand="0" w:oddHBand="1" w:evenHBand="0" w:firstRowFirstColumn="0" w:firstRowLastColumn="0" w:lastRowFirstColumn="0" w:lastRowLastColumn="0"/>
+              <w:rPr>
+                <w:sz w:val="20"/>
+                <w:szCs w:val="20"/>
+              </w:rPr>
+            </w:pPr>
+            <w:r>
+              <w:rPr>
+                <w:sz w:val="20"/>
+                <w:szCs w:val="20"/>
+              </w:rPr>
+              <w:t>Returns the hardware version and firmware version of the controller</w:t>
+            </w:r>
+          </w:p>
+        </w:tc>
+      </w:tr>
+      <w:tr>
+        <w:trPr>
+          <w:trHeight w:val="271"/>
+        </w:trPr>
+        <w:tc>
+          <w:tcPr>
+            <w:cnfStyle w:val="001000000000" w:firstRow="0" w:lastRow="0" w:firstColumn="1" w:lastColumn="0" w:oddVBand="0" w:evenVBand="0" w:oddHBand="0" w:evenHBand="0" w:firstRowFirstColumn="0" w:firstRowLastColumn="0" w:lastRowFirstColumn="0" w:lastRowLastColumn="0"/>
+            <w:tcW w:w="1650" w:type="dxa"/>
+          </w:tcPr>
+          <w:p>
+            <w:pPr>
+              <w:rPr>
+                <w:sz w:val="20"/>
+                <w:szCs w:val="20"/>
+              </w:rPr>
+            </w:pPr>
+            <w:r>
+              <w:rPr>
+                <w:sz w:val="20"/>
+                <w:szCs w:val="20"/>
+              </w:rPr>
+              <w:t>CHECK_MEM</w:t>
+            </w:r>
+          </w:p>
+        </w:tc>
+        <w:tc>
+          <w:tcPr>
+            <w:tcW w:w="760" w:type="dxa"/>
+          </w:tcPr>
+          <w:p>
+            <w:pPr>
+              <w:cnfStyle w:val="000000000000" w:firstRow="0" w:lastRow="0" w:firstColumn="0" w:lastColumn="0" w:oddVBand="0" w:evenVBand="0" w:oddHBand="0" w:evenHBand="0" w:firstRowFirstColumn="0" w:firstRowLastColumn="0" w:lastRowFirstColumn="0" w:lastRowLastColumn="0"/>
+              <w:rPr>
+                <w:sz w:val="20"/>
+                <w:szCs w:val="20"/>
+              </w:rPr>
+            </w:pPr>
+            <w:r>
+              <w:rPr>
+                <w:sz w:val="20"/>
+                <w:szCs w:val="20"/>
+              </w:rPr>
+              <w:t>0xFD</w:t>
+            </w:r>
+          </w:p>
+        </w:tc>
+        <w:tc>
+          <w:tcPr>
+            <w:tcW w:w="2805" w:type="dxa"/>
+          </w:tcPr>
+          <w:p>
+            <w:pPr>
+              <w:cnfStyle w:val="000000000000" w:firstRow="0" w:lastRow="0" w:firstColumn="0" w:lastColumn="0" w:oddVBand="0" w:evenVBand="0" w:oddHBand="0" w:evenHBand="0" w:firstRowFirstColumn="0" w:firstRowLastColumn="0" w:lastRowFirstColumn="0" w:lastRowLastColumn="0"/>
+              <w:rPr>
+                <w:sz w:val="20"/>
+                <w:szCs w:val="20"/>
+              </w:rPr>
+            </w:pPr>
+            <w:r>
+              <w:rPr>
+                <w:sz w:val="20"/>
+                <w:szCs w:val="20"/>
+              </w:rPr>
+              <w:t>Experiment number</w:t>
+            </w:r>
+          </w:p>
+        </w:tc>
+        <w:tc>
+          <w:tcPr>
+            <w:tcW w:w="1135" w:type="dxa"/>
+          </w:tcPr>
+          <w:p>
+            <w:pPr>
+              <w:cnfStyle w:val="000000000000" w:firstRow="0" w:lastRow="0" w:firstColumn="0" w:lastColumn="0" w:oddVBand="0" w:evenVBand="0" w:oddHBand="0" w:evenHBand="0" w:firstRowFirstColumn="0" w:firstRowLastColumn="0" w:lastRowFirstColumn="0" w:lastRowLastColumn="0"/>
+              <w:rPr>
+                <w:sz w:val="20"/>
+                <w:szCs w:val="20"/>
+              </w:rPr>
+            </w:pPr>
+            <w:r>
+              <w:rPr>
+                <w:sz w:val="20"/>
+                <w:szCs w:val="20"/>
+              </w:rPr>
+              <w:t>See note</w:t>
+            </w:r>
+          </w:p>
+        </w:tc>
+        <w:tc>
+          <w:tcPr>
+            <w:tcW w:w="6785" w:type="dxa"/>
+          </w:tcPr>
+          <w:p>
+            <w:pPr>
+              <w:cnfStyle w:val="000000000000" w:firstRow="0" w:lastRow="0" w:firstColumn="0" w:lastColumn="0" w:oddVBand="0" w:evenVBand="0" w:oddHBand="0" w:evenHBand="0" w:firstRowFirstColumn="0" w:firstRowLastColumn="0" w:lastRowFirstColumn="0" w:lastRowLastColumn="0"/>
+              <w:rPr>
+                <w:sz w:val="20"/>
+                <w:szCs w:val="20"/>
+              </w:rPr>
+            </w:pPr>
+            <w:r>
+              <w:rPr>
+                <w:sz w:val="20"/>
+                <w:szCs w:val="20"/>
+              </w:rPr>
+              <w:t>Checks which experiment addresses are currently used and the storage pattern.</w:t>
+            </w:r>
+          </w:p>
+          <w:p>
+            <w:pPr>
+              <w:cnfStyle w:val="000000000000" w:firstRow="0" w:lastRow="0" w:firstColumn="0" w:lastColumn="0" w:oddVBand="0" w:evenVBand="0" w:oddHBand="0" w:evenHBand="0" w:firstRowFirstColumn="0" w:firstRowLastColumn="0" w:lastRowFirstColumn="0" w:lastRowLastColumn="0"/>
+              <w:rPr>
+                <w:sz w:val="20"/>
+                <w:szCs w:val="20"/>
+              </w:rPr>
+            </w:pPr>
+            <w:r>
+              <w:rPr>
+                <w:sz w:val="20"/>
+                <w:szCs w:val="20"/>
+              </w:rPr>
+              <w:t>First return byte is the command, second is the number of experiment addresses in use.  The third through sixth bytes are a bitmask of the possible experiment addresses, 1 = programmed, 0 = free.</w:t>
+            </w:r>
+          </w:p>
+        </w:tc>
+      </w:tr>
+      <w:tr>
+        <w:trPr>
+          <w:cnfStyle w:val="000000100000" w:firstRow="0" w:lastRow="0" w:firstColumn="0" w:lastColumn="0" w:oddVBand="0" w:evenVBand="0" w:oddHBand="1" w:evenHBand="0" w:firstRowFirstColumn="0" w:firstRowLastColumn="0" w:lastRowFirstColumn="0" w:lastRowLastColumn="0"/>
+          <w:trHeight w:val="271"/>
+        </w:trPr>
+        <w:tc>
+          <w:tcPr>
+            <w:cnfStyle w:val="001000000000" w:firstRow="0" w:lastRow="0" w:firstColumn="1" w:lastColumn="0" w:oddVBand="0" w:evenVBand="0" w:oddHBand="0" w:evenHBand="0" w:firstRowFirstColumn="0" w:firstRowLastColumn="0" w:lastRowFirstColumn="0" w:lastRowLastColumn="0"/>
+            <w:tcW w:w="1650" w:type="dxa"/>
+          </w:tcPr>
+          <w:p>
+            <w:pPr>
+              <w:rPr>
+                <w:sz w:val="20"/>
+                <w:szCs w:val="20"/>
+              </w:rPr>
+            </w:pPr>
+            <w:r>
+              <w:rPr>
+                <w:sz w:val="20"/>
+                <w:szCs w:val="20"/>
+              </w:rPr>
+              <w:t>SEND_STAT</w:t>
+            </w:r>
+          </w:p>
+        </w:tc>
+        <w:tc>
+          <w:tcPr>
+            <w:tcW w:w="760" w:type="dxa"/>
+          </w:tcPr>
+          <w:p>
+            <w:pPr>
+              <w:cnfStyle w:val="000000100000" w:firstRow="0" w:lastRow="0" w:firstColumn="0" w:lastColumn="0" w:oddVBand="0" w:evenVBand="0" w:oddHBand="1" w:evenHBand="0" w:firstRowFirstColumn="0" w:firstRowLastColumn="0" w:lastRowFirstColumn="0" w:lastRowLastColumn="0"/>
+              <w:rPr>
+                <w:sz w:val="20"/>
+                <w:szCs w:val="20"/>
+              </w:rPr>
+            </w:pPr>
+            <w:r>
+              <w:rPr>
+                <w:sz w:val="20"/>
+                <w:szCs w:val="20"/>
+              </w:rPr>
+              <w:t>0xFE</w:t>
+            </w:r>
+          </w:p>
+        </w:tc>
+        <w:tc>
+          <w:tcPr>
+            <w:tcW w:w="2805" w:type="dxa"/>
+          </w:tcPr>
+          <w:p>
+            <w:pPr>
+              <w:cnfStyle w:val="000000100000" w:firstRow="0" w:lastRow="0" w:firstColumn="0" w:lastColumn="0" w:oddVBand="0" w:evenVBand="0" w:oddHBand="1" w:evenHBand="0" w:firstRowFirstColumn="0" w:firstRowLastColumn="0" w:lastRowFirstColumn="0" w:lastRowLastColumn="0"/>
+              <w:rPr>
+                <w:sz w:val="20"/>
+                <w:szCs w:val="20"/>
+              </w:rPr>
+            </w:pPr>
+            <w:r>
+              <w:rPr>
+                <w:sz w:val="20"/>
+                <w:szCs w:val="20"/>
+              </w:rPr>
+              <w:t>None</w:t>
+            </w:r>
+          </w:p>
+        </w:tc>
+        <w:tc>
+          <w:tcPr>
+            <w:tcW w:w="1135" w:type="dxa"/>
+          </w:tcPr>
+          <w:p>
+            <w:pPr>
+              <w:cnfStyle w:val="000000100000" w:firstRow="0" w:lastRow="0" w:firstColumn="0" w:lastColumn="0" w:oddVBand="0" w:evenVBand="0" w:oddHBand="1" w:evenHBand="0" w:firstRowFirstColumn="0" w:firstRowLastColumn="0" w:lastRowFirstColumn="0" w:lastRowLastColumn="0"/>
+              <w:rPr>
+                <w:sz w:val="20"/>
+                <w:szCs w:val="20"/>
+              </w:rPr>
+            </w:pPr>
+            <w:r>
+              <w:rPr>
+                <w:sz w:val="20"/>
+                <w:szCs w:val="20"/>
+              </w:rPr>
+              <w:t>Status flags</w:t>
+            </w:r>
+          </w:p>
+        </w:tc>
+        <w:tc>
+          <w:tcPr>
+            <w:tcW w:w="6785" w:type="dxa"/>
+          </w:tcPr>
+          <w:p>
+            <w:pPr>
+              <w:cnfStyle w:val="000000100000" w:firstRow="0" w:lastRow="0" w:firstColumn="0" w:lastColumn="0" w:oddVBand="0" w:evenVBand="0" w:oddHBand="1" w:evenHBand="0" w:firstRowFirstColumn="0" w:firstRowLastColumn="0" w:lastRowFirstColumn="0" w:lastRowLastColumn="0"/>
+              <w:rPr>
+                <w:sz w:val="20"/>
+                <w:szCs w:val="20"/>
+              </w:rPr>
+            </w:pPr>
+            <w:r>
+              <w:rPr>
+                <w:sz w:val="20"/>
+                <w:szCs w:val="20"/>
+              </w:rPr>
+              <w:t>The second and third bytes in the response is the current system flags:</w:t>
+            </w:r>
+          </w:p>
+          <w:p>
+            <w:pPr>
+              <w:cnfStyle w:val="000000100000" w:firstRow="0" w:lastRow="0" w:firstColumn="0" w:lastColumn="0" w:oddVBand="0" w:evenVBand="0" w:oddHBand="1" w:evenHBand="0" w:firstRowFirstColumn="0" w:firstRowLastColumn="0" w:lastRowFirstColumn="0" w:lastRowLastColumn="0"/>
+              <w:rPr>
+                <w:sz w:val="20"/>
+                <w:szCs w:val="20"/>
+              </w:rPr>
+            </w:pPr>
+            <w:r>
+              <w:rPr>
+                <w:sz w:val="20"/>
+                <w:szCs w:val="20"/>
+              </w:rPr>
+              <w:t xml:space="preserve">   </w:t>
+            </w:r>
+            <w:r>
+              <w:rPr>
+                <w:sz w:val="20"/>
+                <w:szCs w:val="20"/>
+              </w:rPr>
+              <w:t>int Ts:1;</w:t>
+            </w:r>
+          </w:p>
+          <w:p>
+            <w:pPr>
+              <w:cnfStyle w:val="000000100000" w:firstRow="0" w:lastRow="0" w:firstColumn="0" w:lastColumn="0" w:oddVBand="0" w:evenVBand="0" w:oddHBand="1" w:evenHBand="0" w:firstRowFirstColumn="0" w:firstRowLastColumn="0" w:lastRowFirstColumn="0" w:lastRowLastColumn="0"/>
+              <w:rPr>
+                <w:sz w:val="20"/>
+                <w:szCs w:val="20"/>
+              </w:rPr>
+            </w:pPr>
+            <w:r>
+              <w:rPr>
+                <w:sz w:val="20"/>
+                <w:szCs w:val="20"/>
+              </w:rPr>
+              <w:t xml:space="preserve">   int SAIM:1;</w:t>
+            </w:r>
+          </w:p>
+          <w:p>
+            <w:pPr>
+              <w:cnfStyle w:val="000000100000" w:firstRow="0" w:lastRow="0" w:firstColumn="0" w:lastColumn="0" w:oddVBand="0" w:evenVBand="0" w:oddHBand="1" w:evenHBand="0" w:firstRowFirstColumn="0" w:firstRowLastColumn="0" w:lastRowFirstColumn="0" w:lastRowLastColumn="0"/>
+              <w:rPr>
+                <w:sz w:val="20"/>
+                <w:szCs w:val="20"/>
+              </w:rPr>
+            </w:pPr>
+            <w:r>
+              <w:rPr>
+                <w:sz w:val="20"/>
+                <w:szCs w:val="20"/>
+              </w:rPr>
+              <w:t xml:space="preserve">   int SAIMLoop:1;</w:t>
+            </w:r>
+          </w:p>
+          <w:p>
+            <w:pPr>
+              <w:cnfStyle w:val="000000100000" w:firstRow="0" w:lastRow="0" w:firstColumn="0" w:lastColumn="0" w:oddVBand="0" w:evenVBand="0" w:oddHBand="1" w:evenHBand="0" w:firstRowFirstColumn="0" w:firstRowLastColumn="0" w:lastRowFirstColumn="0" w:lastRowLastColumn="0"/>
+              <w:rPr>
+                <w:sz w:val="20"/>
+                <w:szCs w:val="20"/>
+              </w:rPr>
+            </w:pPr>
+            <w:r>
+              <w:rPr>
+                <w:sz w:val="20"/>
+                <w:szCs w:val="20"/>
+              </w:rPr>
+              <w:t xml:space="preserve">   int LastFrame:1;</w:t>
+            </w:r>
+          </w:p>
+          <w:p>
+            <w:pPr>
+              <w:cnfStyle w:val="000000100000" w:firstRow="0" w:lastRow="0" w:firstColumn="0" w:lastColumn="0" w:oddVBand="0" w:evenVBand="0" w:oddHBand="1" w:evenHBand="0" w:firstRowFirstColumn="0" w:firstRowLastColumn="0" w:lastRowFirstColumn="0" w:lastRowLastColumn="0"/>
+              <w:rPr>
+                <w:sz w:val="20"/>
+                <w:szCs w:val="20"/>
+              </w:rPr>
+            </w:pPr>
+            <w:r>
+              <w:rPr>
+                <w:sz w:val="20"/>
+                <w:szCs w:val="20"/>
+              </w:rPr>
+              <w:t xml:space="preserve">   int Paused:1;</w:t>
+            </w:r>
+          </w:p>
+          <w:p>
+            <w:pPr>
+              <w:cnfStyle w:val="000000100000" w:firstRow="0" w:lastRow="0" w:firstColumn="0" w:lastColumn="0" w:oddVBand="0" w:evenVBand="0" w:oddHBand="1" w:evenHBand="0" w:firstRowFirstColumn="0" w:firstRowLastColumn="0" w:lastRowFirstColumn="0" w:lastRowLastColumn="0"/>
+              <w:rPr>
+                <w:sz w:val="20"/>
+                <w:szCs w:val="20"/>
+              </w:rPr>
+            </w:pPr>
+            <w:r>
+              <w:rPr>
+                <w:sz w:val="20"/>
+                <w:szCs w:val="20"/>
+              </w:rPr>
+              <w:t xml:space="preserve">   int Fire:1;</w:t>
+            </w:r>
+          </w:p>
+          <w:p>
+            <w:pPr>
+              <w:cnfStyle w:val="000000100000" w:firstRow="0" w:lastRow="0" w:firstColumn="0" w:lastColumn="0" w:oddVBand="0" w:evenVBand="0" w:oddHBand="1" w:evenHBand="0" w:firstRowFirstColumn="0" w:firstRowLastColumn="0" w:lastRowFirstColumn="0" w:lastRowLastColumn="0"/>
+              <w:rPr>
+                <w:sz w:val="20"/>
+                <w:szCs w:val="20"/>
+              </w:rPr>
+            </w:pPr>
+            <w:r>
+              <w:rPr>
+                <w:sz w:val="20"/>
+                <w:szCs w:val="20"/>
+              </w:rPr>
+              <w:lastRenderedPageBreak/>
+              <w:t xml:space="preserve">   int Arm:1;</w:t>
+            </w:r>
+          </w:p>
+          <w:p>
+            <w:pPr>
+              <w:cnfStyle w:val="000000100000" w:firstRow="0" w:lastRow="0" w:firstColumn="0" w:lastColumn="0" w:oddVBand="0" w:evenVBand="0" w:oddHBand="1" w:evenHBand="0" w:firstRowFirstColumn="0" w:firstRowLastColumn="0" w:lastRowFirstColumn="0" w:lastRowLastColumn="0"/>
+              <w:rPr>
+                <w:sz w:val="20"/>
+                <w:szCs w:val="20"/>
+              </w:rPr>
+            </w:pPr>
+            <w:r>
+              <w:rPr>
+                <w:sz w:val="20"/>
+                <w:szCs w:val="20"/>
+              </w:rPr>
+              <w:t xml:space="preserve">   int DiscScan:1;</w:t>
+            </w:r>
+          </w:p>
+          <w:p>
+            <w:pPr>
+              <w:cnfStyle w:val="000000100000" w:firstRow="0" w:lastRow="0" w:firstColumn="0" w:lastColumn="0" w:oddVBand="0" w:evenVBand="0" w:oddHBand="1" w:evenHBand="0" w:firstRowFirstColumn="0" w:firstRowLastColumn="0" w:lastRowFirstColumn="0" w:lastRowLastColumn="0"/>
+              <w:rPr>
+                <w:sz w:val="20"/>
+                <w:szCs w:val="20"/>
+              </w:rPr>
+            </w:pPr>
+            <w:r>
+              <w:rPr>
+                <w:sz w:val="20"/>
+                <w:szCs w:val="20"/>
+              </w:rPr>
+              <w:t xml:space="preserve">   int EndOfExp:1;</w:t>
+            </w:r>
+          </w:p>
+          <w:p>
+            <w:pPr>
+              <w:cnfStyle w:val="000000100000" w:firstRow="0" w:lastRow="0" w:firstColumn="0" w:lastColumn="0" w:oddVBand="0" w:evenVBand="0" w:oddHBand="1" w:evenHBand="0" w:firstRowFirstColumn="0" w:firstRowLastColumn="0" w:lastRowFirstColumn="0" w:lastRowLastColumn="0"/>
+              <w:rPr>
+                <w:sz w:val="20"/>
+                <w:szCs w:val="20"/>
+              </w:rPr>
+            </w:pPr>
+            <w:r>
+              <w:rPr>
+                <w:sz w:val="20"/>
+                <w:szCs w:val="20"/>
+              </w:rPr>
+              <w:t xml:space="preserve">   int SimpleSAIM:1;</w:t>
+            </w:r>
+          </w:p>
+          <w:p>
+            <w:pPr>
+              <w:cnfStyle w:val="000000100000" w:firstRow="0" w:lastRow="0" w:firstColumn="0" w:lastColumn="0" w:oddVBand="0" w:evenVBand="0" w:oddHBand="1" w:evenHBand="0" w:firstRowFirstColumn="0" w:firstRowLastColumn="0" w:lastRowFirstColumn="0" w:lastRowLastColumn="0"/>
+              <w:rPr>
+                <w:sz w:val="20"/>
+                <w:szCs w:val="20"/>
+              </w:rPr>
+            </w:pPr>
+            <w:r>
+              <w:rPr>
+                <w:sz w:val="20"/>
+                <w:szCs w:val="20"/>
+              </w:rPr>
+              <w:t xml:space="preserve">   int AlwaysOpen:1;</w:t>
+            </w:r>
+          </w:p>
+          <w:p>
+            <w:pPr>
+              <w:cnfStyle w:val="000000100000" w:firstRow="0" w:lastRow="0" w:firstColumn="0" w:lastColumn="0" w:oddVBand="0" w:evenVBand="0" w:oddHBand="1" w:evenHBand="0" w:firstRowFirstColumn="0" w:firstRowLastColumn="0" w:lastRowFirstColumn="0" w:lastRowLastColumn="0"/>
+              <w:rPr>
+                <w:sz w:val="20"/>
+                <w:szCs w:val="20"/>
+              </w:rPr>
+            </w:pPr>
+            <w:r>
+              <w:rPr>
+                <w:sz w:val="20"/>
+                <w:szCs w:val="20"/>
+              </w:rPr>
+              <w:t xml:space="preserve">   int UseMirrorDetector:1;</w:t>
+            </w:r>
+          </w:p>
+          <w:p>
+            <w:pPr>
+              <w:cnfStyle w:val="000000100000" w:firstRow="0" w:lastRow="0" w:firstColumn="0" w:lastColumn="0" w:oddVBand="0" w:evenVBand="0" w:oddHBand="1" w:evenHBand="0" w:firstRowFirstColumn="0" w:firstRowLastColumn="0" w:lastRowFirstColumn="0" w:lastRowLastColumn="0"/>
+              <w:rPr>
+                <w:sz w:val="20"/>
+                <w:szCs w:val="20"/>
+              </w:rPr>
+            </w:pPr>
+            <w:r>
+              <w:rPr>
+                <w:sz w:val="20"/>
+                <w:szCs w:val="20"/>
+              </w:rPr>
+              <w:t xml:space="preserve">   int SWTrigger:1;</w:t>
+            </w:r>
+          </w:p>
+          <w:p>
+            <w:pPr>
+              <w:cnfStyle w:val="000000100000" w:firstRow="0" w:lastRow="0" w:firstColumn="0" w:lastColumn="0" w:oddVBand="0" w:evenVBand="0" w:oddHBand="1" w:evenHBand="0" w:firstRowFirstColumn="0" w:firstRowLastColumn="0" w:lastRowFirstColumn="0" w:lastRowLastColumn="0"/>
+              <w:rPr>
+                <w:sz w:val="20"/>
+                <w:szCs w:val="20"/>
+              </w:rPr>
+            </w:pPr>
+            <w:r>
+              <w:rPr>
+                <w:sz w:val="20"/>
+                <w:szCs w:val="20"/>
+              </w:rPr>
+              <w:t xml:space="preserve">   int SWTriggerState:1;</w:t>
+            </w:r>
+          </w:p>
+        </w:tc>
+      </w:tr>
+      <w:tr>
+        <w:trPr>
+          <w:trHeight w:val="271"/>
+        </w:trPr>
+        <w:tc>
+          <w:tcPr>
+            <w:tcW w:w="1650" w:type="dxa"/>
+          </w:tcPr>
+          <w:p>
+            <w:pPr>
+              <w:cnfStyle w:val="001000000000" w:firstRow="0" w:lastRow="0" w:firstColumn="1" w:lastColumn="0" w:oddVBand="0" w:evenVBand="0" w:oddHBand="0" w:evenHBand="0" w:firstRowFirstColumn="0" w:firstRowLastColumn="0" w:lastRowFirstColumn="0" w:lastRowLastColumn="0"/>
+              <w:rPr>
+                <w:sz w:val="20"/>
+                <w:szCs w:val="20"/>
+              </w:rPr>
+            </w:pPr>
+            <w:r>
+              <w:rPr>
+                <w:sz w:val="20"/>
+                <w:szCs w:val="20"/>
+              </w:rPr>
+              <w:lastRenderedPageBreak/>
+              <w:t>RESET</w:t>
+            </w:r>
+          </w:p>
+        </w:tc>
+        <w:tc>
+          <w:tcPr>
+            <w:tcW w:w="760" w:type="dxa"/>
+          </w:tcPr>
+          <w:p>
+            <w:pPr>
+              <w:rPr>
+                <w:sz w:val="20"/>
+                <w:szCs w:val="20"/>
+              </w:rPr>
+            </w:pPr>
+            <w:r>
+              <w:rPr>
+                <w:sz w:val="20"/>
+                <w:szCs w:val="20"/>
+              </w:rPr>
+              <w:t>0xFF</w:t>
+            </w:r>
+          </w:p>
+        </w:tc>
+        <w:tc>
+          <w:tcPr>
+            <w:tcW w:w="2805" w:type="dxa"/>
+          </w:tcPr>
+          <w:p>
+            <w:pPr>
+              <w:rPr>
+                <w:sz w:val="20"/>
+                <w:szCs w:val="20"/>
+              </w:rPr>
+            </w:pPr>
+            <w:r>
+              <w:rPr>
+                <w:sz w:val="20"/>
+                <w:szCs w:val="20"/>
+              </w:rPr>
+              <w:t>None</w:t>
+            </w:r>
+          </w:p>
+        </w:tc>
+        <w:tc>
+          <w:tcPr>
+            <w:tcW w:w="1135" w:type="dxa"/>
+          </w:tcPr>
+          <w:p>
+            <w:pPr>
+              <w:rPr>
+                <w:sz w:val="20"/>
+                <w:szCs w:val="20"/>
+              </w:rPr>
+            </w:pPr>
+            <w:r>
+              <w:rPr>
+                <w:sz w:val="20"/>
+                <w:szCs w:val="20"/>
+              </w:rPr>
+              <w:t>None</w:t>
+            </w:r>
+          </w:p>
+        </w:tc>
+        <w:tc>
+          <w:tcPr>
+            <w:tcW w:w="6785" w:type="dxa"/>
+          </w:tcPr>
+          <w:p>
+            <w:pPr>
+              <w:rPr>
+                <w:sz w:val="20"/>
+                <w:szCs w:val="20"/>
+              </w:rPr>
+            </w:pPr>
+            <w:r>
+              <w:rPr>
+                <w:sz w:val="20"/>
+                <w:szCs w:val="20"/>
+              </w:rPr>
+              <w:t>Resets the controller CPU, erasing all memory and returning to the default state.</w:t>
+            </w:r>
             <w:bookmarkStart w:id="0" w:name="_GoBack"/>
             <w:bookmarkEnd w:id="0"/>
-          </w:p>
-        </w:tc>
-        <w:tc>
-          <w:tcPr>
-            <w:tcW w:w="760" w:type="dxa"/>
-          </w:tcPr>
-          <w:p>
-            <w:pPr>
-              <w:cnfStyle w:val="000000000000" w:firstRow="0" w:lastRow="0" w:firstColumn="0" w:lastColumn="0" w:oddVBand="0" w:evenVBand="0" w:oddHBand="0" w:evenHBand="0" w:firstRowFirstColumn="0" w:firstRowLastColumn="0" w:lastRowFirstColumn="0" w:lastRowLastColumn="0"/>
-              <w:rPr>
-                <w:sz w:val="20"/>
-                <w:szCs w:val="20"/>
-              </w:rPr>
-            </w:pPr>
-          </w:p>
-        </w:tc>
-        <w:tc>
-          <w:tcPr>
-            <w:tcW w:w="2805" w:type="dxa"/>
-          </w:tcPr>
-          <w:p>
-            <w:pPr>
-              <w:cnfStyle w:val="000000000000" w:firstRow="0" w:lastRow="0" w:firstColumn="0" w:lastColumn="0" w:oddVBand="0" w:evenVBand="0" w:oddHBand="0" w:evenHBand="0" w:firstRowFirstColumn="0" w:firstRowLastColumn="0" w:lastRowFirstColumn="0" w:lastRowLastColumn="0"/>
-              <w:rPr>
-                <w:sz w:val="20"/>
-                <w:szCs w:val="20"/>
-              </w:rPr>
-            </w:pPr>
-          </w:p>
-        </w:tc>
-        <w:tc>
-          <w:tcPr>
-            <w:tcW w:w="1135" w:type="dxa"/>
-          </w:tcPr>
-          <w:p>
-            <w:pPr>
-              <w:cnfStyle w:val="000000000000" w:firstRow="0" w:lastRow="0" w:firstColumn="0" w:lastColumn="0" w:oddVBand="0" w:evenVBand="0" w:oddHBand="0" w:evenHBand="0" w:firstRowFirstColumn="0" w:firstRowLastColumn="0" w:lastRowFirstColumn="0" w:lastRowLastColumn="0"/>
-              <w:rPr>
-                <w:sz w:val="20"/>
-                <w:szCs w:val="20"/>
-              </w:rPr>
-            </w:pPr>
-          </w:p>
-        </w:tc>
-        <w:tc>
-          <w:tcPr>
-            <w:tcW w:w="6785" w:type="dxa"/>
-          </w:tcPr>
-          <w:p>
-            <w:pPr>
-              <w:cnfStyle w:val="000000000000" w:firstRow="0" w:lastRow="0" w:firstColumn="0" w:lastColumn="0" w:oddVBand="0" w:evenVBand="0" w:oddHBand="0" w:evenHBand="0" w:firstRowFirstColumn="0" w:firstRowLastColumn="0" w:lastRowFirstColumn="0" w:lastRowLastColumn="0"/>
-              <w:rPr>
-                <w:sz w:val="20"/>
-                <w:szCs w:val="20"/>
-              </w:rPr>
-            </w:pPr>
           </w:p>
         </w:tc>
       </w:tr>

</xml_diff>